<commit_message>
se logro guardar los datos de partida y personaje en la base de datos...no me di cuenta que no toma la clase de Personaje.php por lo que hay que modificar todo nuevamente....
</commit_message>
<xml_diff>
--- a/extra/NOTAS.docx
+++ b/extra/NOTAS.docx
@@ -6,8 +6,13 @@
       <w:pPr>
         <w:spacing w:after="0"/>
       </w:pPr>
-      <w:r>
-        <w:t>AGREGAR  AL  FINAL  INFORMANDO DE DONDE SE SACO ALGUNOS ASSETS.</w:t>
+      <w:proofErr w:type="gramStart"/>
+      <w:r>
+        <w:t>AGREGAR  AL</w:t>
+      </w:r>
+      <w:proofErr w:type="gramEnd"/>
+      <w:r>
+        <w:t xml:space="preserve">  FINAL  INFORMANDO DE DONDE SE SACO ALGUNOS ASSETS.</w:t>
       </w:r>
     </w:p>
     <w:p>
@@ -502,7 +507,15 @@
       </w:r>
       <w:proofErr w:type="spellEnd"/>
       <w:r>
-        <w:t xml:space="preserve"> temar en cuenta las probabilidades....INVESTIGAR</w:t>
+        <w:t xml:space="preserve"> temar en cuenta las </w:t>
+      </w:r>
+      <w:proofErr w:type="gramStart"/>
+      <w:r>
+        <w:t>probabilidades....</w:t>
+      </w:r>
+      <w:proofErr w:type="gramEnd"/>
+      <w:r>
+        <w:t>INVESTIGAR</w:t>
       </w:r>
     </w:p>
     <w:p>
@@ -1165,8 +1178,13 @@
         <w:spacing w:after="0"/>
       </w:pPr>
       <w:r>
-        <w:t>Diferencia cada ciertos pisos</w:t>
-      </w:r>
+        <w:t xml:space="preserve">Diferencia </w:t>
+      </w:r>
+      <w:proofErr w:type="gramStart"/>
+      <w:r>
+        <w:t>cada ciertos pisos</w:t>
+      </w:r>
+      <w:proofErr w:type="gramEnd"/>
     </w:p>
     <w:p>
       <w:pPr>
@@ -1374,9 +1392,253 @@
       </w:r>
     </w:p>
     <w:p>
-      <w:pPr>
-        <w:spacing w:after="0"/>
-      </w:pPr>
+      <w:r>
+        <w:br w:type="page"/>
+      </w:r>
+    </w:p>
+    <w:p>
+      <w:pPr>
+        <w:spacing w:after="0"/>
+      </w:pPr>
+    </w:p>
+    <w:p>
+      <w:pPr>
+        <w:spacing w:after="0"/>
+        <w:rPr>
+          <w:b/>
+          <w:bCs/>
+          <w:sz w:val="28"/>
+          <w:szCs w:val="28"/>
+          <w:u w:val="single"/>
+        </w:rPr>
+      </w:pPr>
+      <w:r>
+        <w:rPr>
+          <w:b/>
+          <w:bCs/>
+          <w:sz w:val="28"/>
+          <w:szCs w:val="28"/>
+          <w:u w:val="single"/>
+        </w:rPr>
+        <w:t>CIUDAD:</w:t>
+      </w:r>
+    </w:p>
+    <w:p>
+      <w:pPr>
+        <w:spacing w:after="0"/>
+      </w:pPr>
+    </w:p>
+    <w:p>
+      <w:pPr>
+        <w:spacing w:after="0"/>
+      </w:pPr>
+      <w:r>
+        <w:t xml:space="preserve">Superior </w:t>
+      </w:r>
+      <w:proofErr w:type="spellStart"/>
+      <w:r>
+        <w:t>izq</w:t>
+      </w:r>
+      <w:proofErr w:type="spellEnd"/>
+      <w:r>
+        <w:t xml:space="preserve"> mostrar estado básico del personaje (</w:t>
+      </w:r>
+      <w:proofErr w:type="spellStart"/>
+      <w:r>
+        <w:t>img</w:t>
+      </w:r>
+      <w:proofErr w:type="spellEnd"/>
+      <w:r>
+        <w:t>, nombre, vida, mana)</w:t>
+      </w:r>
+    </w:p>
+    <w:p>
+      <w:pPr>
+        <w:spacing w:after="0"/>
+      </w:pPr>
+      <w:r>
+        <w:t>Menú</w:t>
+      </w:r>
+      <w:r>
+        <w:t xml:space="preserve"> inferior</w:t>
+      </w:r>
+      <w:r>
+        <w:t>:</w:t>
+      </w:r>
+    </w:p>
+    <w:p>
+      <w:pPr>
+        <w:spacing w:after="0"/>
+      </w:pPr>
+      <w:r>
+        <w:t>-</w:t>
+      </w:r>
+      <w:r>
+        <w:t>Mover a</w:t>
+      </w:r>
+    </w:p>
+    <w:p>
+      <w:pPr>
+        <w:spacing w:after="0"/>
+      </w:pPr>
+      <w:r>
+        <w:t>-</w:t>
+      </w:r>
+      <w:r>
+        <w:t>Personaje</w:t>
+      </w:r>
+    </w:p>
+    <w:p>
+      <w:pPr>
+        <w:spacing w:after="0"/>
+      </w:pPr>
+      <w:r>
+        <w:t>-Guardar</w:t>
+      </w:r>
+    </w:p>
+    <w:p>
+      <w:pPr>
+        <w:spacing w:after="0"/>
+      </w:pPr>
+    </w:p>
+    <w:p>
+      <w:pPr>
+        <w:spacing w:after="0"/>
+      </w:pPr>
+    </w:p>
+    <w:p>
+      <w:pPr>
+        <w:pStyle w:val="Prrafodelista"/>
+        <w:numPr>
+          <w:ilvl w:val="0"/>
+          <w:numId w:val="4"/>
+        </w:numPr>
+        <w:spacing w:after="0"/>
+      </w:pPr>
+      <w:r>
+        <w:t>Mover a:</w:t>
+      </w:r>
+    </w:p>
+    <w:p>
+      <w:pPr>
+        <w:pStyle w:val="Prrafodelista"/>
+        <w:numPr>
+          <w:ilvl w:val="1"/>
+          <w:numId w:val="4"/>
+        </w:numPr>
+        <w:spacing w:after="0"/>
+      </w:pPr>
+      <w:r>
+        <w:t>Posada</w:t>
+      </w:r>
+    </w:p>
+    <w:p>
+      <w:pPr>
+        <w:pStyle w:val="Prrafodelista"/>
+        <w:numPr>
+          <w:ilvl w:val="1"/>
+          <w:numId w:val="4"/>
+        </w:numPr>
+        <w:spacing w:after="0"/>
+      </w:pPr>
+      <w:r>
+        <w:t>Tienda</w:t>
+      </w:r>
+    </w:p>
+    <w:p>
+      <w:pPr>
+        <w:pStyle w:val="Prrafodelista"/>
+        <w:numPr>
+          <w:ilvl w:val="1"/>
+          <w:numId w:val="4"/>
+        </w:numPr>
+        <w:spacing w:after="0"/>
+      </w:pPr>
+      <w:r>
+        <w:t>Gremio</w:t>
+      </w:r>
+    </w:p>
+    <w:p>
+      <w:pPr>
+        <w:pStyle w:val="Prrafodelista"/>
+        <w:numPr>
+          <w:ilvl w:val="0"/>
+          <w:numId w:val="4"/>
+        </w:numPr>
+        <w:spacing w:after="0"/>
+      </w:pPr>
+      <w:r>
+        <w:t>Personaje:</w:t>
+      </w:r>
+    </w:p>
+    <w:p>
+      <w:pPr>
+        <w:pStyle w:val="Prrafodelista"/>
+        <w:numPr>
+          <w:ilvl w:val="1"/>
+          <w:numId w:val="4"/>
+        </w:numPr>
+        <w:spacing w:after="0"/>
+      </w:pPr>
+      <w:r>
+        <w:t>Inventario</w:t>
+      </w:r>
+      <w:r>
+        <w:t xml:space="preserve"> (mostrar lista de objetos, detalle del objeto en un </w:t>
+      </w:r>
+      <w:proofErr w:type="spellStart"/>
+      <w:r>
+        <w:t>menu</w:t>
+      </w:r>
+      <w:proofErr w:type="spellEnd"/>
+      <w:r>
+        <w:t xml:space="preserve"> extra y opción de “</w:t>
+      </w:r>
+      <w:proofErr w:type="spellStart"/>
+      <w:proofErr w:type="gramStart"/>
+      <w:r>
+        <w:t>Usar,Equipar</w:t>
+      </w:r>
+      <w:proofErr w:type="gramEnd"/>
+      <w:r>
+        <w:t>,Tirar</w:t>
+      </w:r>
+      <w:proofErr w:type="spellEnd"/>
+      <w:r>
+        <w:t>”)</w:t>
+      </w:r>
+    </w:p>
+    <w:p>
+      <w:pPr>
+        <w:pStyle w:val="Prrafodelista"/>
+        <w:numPr>
+          <w:ilvl w:val="1"/>
+          <w:numId w:val="4"/>
+        </w:numPr>
+        <w:spacing w:after="0"/>
+      </w:pPr>
+      <w:r>
+        <w:t>Estado</w:t>
+      </w:r>
+      <w:r>
+        <w:t xml:space="preserve"> (estado detallado del personaje, estadísticas para sumar.)</w:t>
+      </w:r>
+    </w:p>
+    <w:p>
+      <w:pPr>
+        <w:pStyle w:val="Prrafodelista"/>
+        <w:numPr>
+          <w:ilvl w:val="0"/>
+          <w:numId w:val="4"/>
+        </w:numPr>
+        <w:spacing w:after="0"/>
+      </w:pPr>
+      <w:r>
+        <w:t>Guardar:</w:t>
+      </w:r>
+      <w:r>
+        <w:t xml:space="preserve"> (deseas guardar?, confirmar sobrescribir, guardar, volver al mismo sitio)</w:t>
+      </w:r>
     </w:p>
     <w:p>
       <w:pPr>
@@ -1397,6 +1659,118 @@
 <file path=word/numbering.xml><?xml version="1.0" encoding="utf-8"?>
 <w:numbering xmlns:wpc="http://schemas.microsoft.com/office/word/2010/wordprocessingCanvas" xmlns:cx="http://schemas.microsoft.com/office/drawing/2014/chartex" xmlns:cx1="http://schemas.microsoft.com/office/drawing/2015/9/8/chartex" xmlns:cx2="http://schemas.microsoft.com/office/drawing/2015/10/21/chartex" xmlns:cx3="http://schemas.microsoft.com/office/drawing/2016/5/9/chartex" xmlns:cx4="http://schemas.microsoft.com/office/drawing/2016/5/10/chartex" xmlns:cx5="http://schemas.microsoft.com/office/drawing/2016/5/11/chartex" xmlns:cx6="http://schemas.microsoft.com/office/drawing/2016/5/12/chartex" xmlns:cx7="http://schemas.microsoft.com/office/drawing/2016/5/13/chartex" xmlns:cx8="http://schemas.microsoft.com/office/drawing/2016/5/14/chartex" xmlns:mc="http://schemas.openxmlformats.org/markup-compatibility/2006" xmlns:aink="http://schemas.microsoft.com/office/drawing/2016/ink" xmlns:am3d="http://schemas.microsoft.com/office/drawing/2017/model3d" xmlns:o="urn:schemas-microsoft-com:office:office" xmlns:oel="http://schemas.microsoft.com/office/2019/extlst" xmlns:r="http://schemas.openxmlformats.org/officeDocument/2006/relationships" xmlns:m="http://schemas.openxmlformats.org/officeDocument/2006/math" xmlns:v="urn:schemas-microsoft-com:vml" xmlns:wp14="http://schemas.microsoft.com/office/word/2010/wordprocessingDrawing" xmlns:wp="http://schemas.openxmlformats.org/drawingml/2006/wordprocessingDrawing" xmlns:w10="urn:schemas-microsoft-com:office:word" xmlns:w="http://schemas.openxmlformats.org/wordprocessingml/2006/main" xmlns:w14="http://schemas.microsoft.com/office/word/2010/wordml" xmlns:w15="http://schemas.microsoft.com/office/word/2012/wordml" xmlns:w16cex="http://schemas.microsoft.com/office/word/2018/wordml/cex" xmlns:w16cid="http://schemas.microsoft.com/office/word/2016/wordml/cid" xmlns:w16="http://schemas.microsoft.com/office/word/2018/wordml" xmlns:w16sdtdh="http://schemas.microsoft.com/office/word/2020/wordml/sdtdatahash" xmlns:w16se="http://schemas.microsoft.com/office/word/2015/wordml/symex" xmlns:wpg="http://schemas.microsoft.com/office/word/2010/wordprocessingGroup" xmlns:wpi="http://schemas.microsoft.com/office/word/2010/wordprocessingInk" xmlns:wne="http://schemas.microsoft.com/office/word/2006/wordml" xmlns:wps="http://schemas.microsoft.com/office/word/2010/wordprocessingShape" mc:Ignorable="w14 w15 w16se w16cid w16 w16cex w16sdtdh wp14">
   <w:abstractNum w:abstractNumId="0" w15:restartNumberingAfterBreak="0">
+    <w:nsid w:val="17862BF1"/>
+    <w:multiLevelType w:val="hybridMultilevel"/>
+    <w:tmpl w:val="659A35AE"/>
+    <w:lvl w:ilvl="0" w:tplc="F7AE832A">
+      <w:numFmt w:val="bullet"/>
+      <w:lvlText w:val="-"/>
+      <w:lvlJc w:val="left"/>
+      <w:pPr>
+        <w:ind w:left="720" w:hanging="360"/>
+      </w:pPr>
+      <w:rPr>
+        <w:rFonts w:ascii="Calibri" w:eastAsiaTheme="minorHAnsi" w:hAnsi="Calibri" w:cs="Calibri" w:hint="default"/>
+      </w:rPr>
+    </w:lvl>
+    <w:lvl w:ilvl="1" w:tplc="2C0A0003">
+      <w:start w:val="1"/>
+      <w:numFmt w:val="bullet"/>
+      <w:lvlText w:val="o"/>
+      <w:lvlJc w:val="left"/>
+      <w:pPr>
+        <w:ind w:left="1440" w:hanging="360"/>
+      </w:pPr>
+      <w:rPr>
+        <w:rFonts w:ascii="Courier New" w:hAnsi="Courier New" w:cs="Courier New" w:hint="default"/>
+      </w:rPr>
+    </w:lvl>
+    <w:lvl w:ilvl="2" w:tplc="2C0A0005" w:tentative="1">
+      <w:start w:val="1"/>
+      <w:numFmt w:val="bullet"/>
+      <w:lvlText w:val=""/>
+      <w:lvlJc w:val="left"/>
+      <w:pPr>
+        <w:ind w:left="2160" w:hanging="360"/>
+      </w:pPr>
+      <w:rPr>
+        <w:rFonts w:ascii="Wingdings" w:hAnsi="Wingdings" w:hint="default"/>
+      </w:rPr>
+    </w:lvl>
+    <w:lvl w:ilvl="3" w:tplc="2C0A0001" w:tentative="1">
+      <w:start w:val="1"/>
+      <w:numFmt w:val="bullet"/>
+      <w:lvlText w:val=""/>
+      <w:lvlJc w:val="left"/>
+      <w:pPr>
+        <w:ind w:left="2880" w:hanging="360"/>
+      </w:pPr>
+      <w:rPr>
+        <w:rFonts w:ascii="Symbol" w:hAnsi="Symbol" w:hint="default"/>
+      </w:rPr>
+    </w:lvl>
+    <w:lvl w:ilvl="4" w:tplc="2C0A0003" w:tentative="1">
+      <w:start w:val="1"/>
+      <w:numFmt w:val="bullet"/>
+      <w:lvlText w:val="o"/>
+      <w:lvlJc w:val="left"/>
+      <w:pPr>
+        <w:ind w:left="3600" w:hanging="360"/>
+      </w:pPr>
+      <w:rPr>
+        <w:rFonts w:ascii="Courier New" w:hAnsi="Courier New" w:cs="Courier New" w:hint="default"/>
+      </w:rPr>
+    </w:lvl>
+    <w:lvl w:ilvl="5" w:tplc="2C0A0005" w:tentative="1">
+      <w:start w:val="1"/>
+      <w:numFmt w:val="bullet"/>
+      <w:lvlText w:val=""/>
+      <w:lvlJc w:val="left"/>
+      <w:pPr>
+        <w:ind w:left="4320" w:hanging="360"/>
+      </w:pPr>
+      <w:rPr>
+        <w:rFonts w:ascii="Wingdings" w:hAnsi="Wingdings" w:hint="default"/>
+      </w:rPr>
+    </w:lvl>
+    <w:lvl w:ilvl="6" w:tplc="2C0A0001" w:tentative="1">
+      <w:start w:val="1"/>
+      <w:numFmt w:val="bullet"/>
+      <w:lvlText w:val=""/>
+      <w:lvlJc w:val="left"/>
+      <w:pPr>
+        <w:ind w:left="5040" w:hanging="360"/>
+      </w:pPr>
+      <w:rPr>
+        <w:rFonts w:ascii="Symbol" w:hAnsi="Symbol" w:hint="default"/>
+      </w:rPr>
+    </w:lvl>
+    <w:lvl w:ilvl="7" w:tplc="2C0A0003" w:tentative="1">
+      <w:start w:val="1"/>
+      <w:numFmt w:val="bullet"/>
+      <w:lvlText w:val="o"/>
+      <w:lvlJc w:val="left"/>
+      <w:pPr>
+        <w:ind w:left="5760" w:hanging="360"/>
+      </w:pPr>
+      <w:rPr>
+        <w:rFonts w:ascii="Courier New" w:hAnsi="Courier New" w:cs="Courier New" w:hint="default"/>
+      </w:rPr>
+    </w:lvl>
+    <w:lvl w:ilvl="8" w:tplc="2C0A0005" w:tentative="1">
+      <w:start w:val="1"/>
+      <w:numFmt w:val="bullet"/>
+      <w:lvlText w:val=""/>
+      <w:lvlJc w:val="left"/>
+      <w:pPr>
+        <w:ind w:left="6480" w:hanging="360"/>
+      </w:pPr>
+      <w:rPr>
+        <w:rFonts w:ascii="Wingdings" w:hAnsi="Wingdings" w:hint="default"/>
+      </w:rPr>
+    </w:lvl>
+  </w:abstractNum>
+  <w:abstractNum w:abstractNumId="1" w15:restartNumberingAfterBreak="0">
     <w:nsid w:val="3A755C5D"/>
     <w:multiLevelType w:val="multilevel"/>
     <w:tmpl w:val="0C0A0021"/>
@@ -1509,7 +1883,7 @@
       </w:rPr>
     </w:lvl>
   </w:abstractNum>
-  <w:abstractNum w:abstractNumId="1" w15:restartNumberingAfterBreak="0">
+  <w:abstractNum w:abstractNumId="2" w15:restartNumberingAfterBreak="0">
     <w:nsid w:val="3B741BB1"/>
     <w:multiLevelType w:val="hybridMultilevel"/>
     <w:tmpl w:val="CF2C6CA0"/>
@@ -1621,7 +1995,7 @@
       </w:rPr>
     </w:lvl>
   </w:abstractNum>
-  <w:abstractNum w:abstractNumId="2" w15:restartNumberingAfterBreak="0">
+  <w:abstractNum w:abstractNumId="3" w15:restartNumberingAfterBreak="0">
     <w:nsid w:val="736661B6"/>
     <w:multiLevelType w:val="multilevel"/>
     <w:tmpl w:val="0C0A0021"/>
@@ -1735,12 +2109,15 @@
     </w:lvl>
   </w:abstractNum>
   <w:num w:numId="1" w16cid:durableId="388500654">
+    <w:abstractNumId w:val="2"/>
+  </w:num>
+  <w:num w:numId="2" w16cid:durableId="1005060142">
+    <w:abstractNumId w:val="3"/>
+  </w:num>
+  <w:num w:numId="3" w16cid:durableId="218133023">
     <w:abstractNumId w:val="1"/>
   </w:num>
-  <w:num w:numId="2" w16cid:durableId="1005060142">
-    <w:abstractNumId w:val="2"/>
-  </w:num>
-  <w:num w:numId="3" w16cid:durableId="218133023">
+  <w:num w:numId="4" w16cid:durableId="1378820521">
     <w:abstractNumId w:val="0"/>
   </w:num>
 </w:numbering>

</xml_diff>

<commit_message>
se agrego archivos extras, se investiga siguientes pasos
</commit_message>
<xml_diff>
--- a/extra/NOTAS.docx
+++ b/extra/NOTAS.docx
@@ -2,6 +2,440 @@
 <file path=word/document.xml><?xml version="1.0" encoding="utf-8"?>
 <w:document xmlns:wpc="http://schemas.microsoft.com/office/word/2010/wordprocessingCanvas" xmlns:cx="http://schemas.microsoft.com/office/drawing/2014/chartex" xmlns:cx1="http://schemas.microsoft.com/office/drawing/2015/9/8/chartex" xmlns:cx2="http://schemas.microsoft.com/office/drawing/2015/10/21/chartex" xmlns:cx3="http://schemas.microsoft.com/office/drawing/2016/5/9/chartex" xmlns:cx4="http://schemas.microsoft.com/office/drawing/2016/5/10/chartex" xmlns:cx5="http://schemas.microsoft.com/office/drawing/2016/5/11/chartex" xmlns:cx6="http://schemas.microsoft.com/office/drawing/2016/5/12/chartex" xmlns:cx7="http://schemas.microsoft.com/office/drawing/2016/5/13/chartex" xmlns:cx8="http://schemas.microsoft.com/office/drawing/2016/5/14/chartex" xmlns:mc="http://schemas.openxmlformats.org/markup-compatibility/2006" xmlns:aink="http://schemas.microsoft.com/office/drawing/2016/ink" xmlns:am3d="http://schemas.microsoft.com/office/drawing/2017/model3d" xmlns:o="urn:schemas-microsoft-com:office:office" xmlns:oel="http://schemas.microsoft.com/office/2019/extlst" xmlns:r="http://schemas.openxmlformats.org/officeDocument/2006/relationships" xmlns:m="http://schemas.openxmlformats.org/officeDocument/2006/math" xmlns:v="urn:schemas-microsoft-com:vml" xmlns:wp14="http://schemas.microsoft.com/office/word/2010/wordprocessingDrawing" xmlns:wp="http://schemas.openxmlformats.org/drawingml/2006/wordprocessingDrawing" xmlns:w10="urn:schemas-microsoft-com:office:word" xmlns:w="http://schemas.openxmlformats.org/wordprocessingml/2006/main" xmlns:w14="http://schemas.microsoft.com/office/word/2010/wordml" xmlns:w15="http://schemas.microsoft.com/office/word/2012/wordml" xmlns:w16cex="http://schemas.microsoft.com/office/word/2018/wordml/cex" xmlns:w16cid="http://schemas.microsoft.com/office/word/2016/wordml/cid" xmlns:w16="http://schemas.microsoft.com/office/word/2018/wordml" xmlns:w16sdtdh="http://schemas.microsoft.com/office/word/2020/wordml/sdtdatahash" xmlns:w16se="http://schemas.microsoft.com/office/word/2015/wordml/symex" xmlns:wpg="http://schemas.microsoft.com/office/word/2010/wordprocessingGroup" xmlns:wpi="http://schemas.microsoft.com/office/word/2010/wordprocessingInk" xmlns:wne="http://schemas.microsoft.com/office/word/2006/wordml" xmlns:wps="http://schemas.microsoft.com/office/word/2010/wordprocessingShape" mc:Ignorable="w14 w15 w16se w16cid w16 w16cex w16sdtdh wp14">
   <w:body>
+    <w:p>
+      <w:pPr>
+        <w:spacing w:after="0"/>
+      </w:pPr>
+      <w:r>
+        <w:t>EXPLICACION DEL JUEGO EN SI:</w:t>
+      </w:r>
+    </w:p>
+    <w:p>
+      <w:pPr>
+        <w:spacing w:after="0"/>
+      </w:pPr>
+    </w:p>
+    <w:p>
+      <w:pPr>
+        <w:spacing w:after="0"/>
+        <w:rPr>
+          <w:u w:val="single"/>
+        </w:rPr>
+      </w:pPr>
+      <w:r>
+        <w:rPr>
+          <w:u w:val="single"/>
+        </w:rPr>
+        <w:t>Descripción General:</w:t>
+      </w:r>
+    </w:p>
+    <w:p>
+      <w:pPr>
+        <w:spacing w:after="0"/>
+      </w:pPr>
+      <w:r>
+        <w:t xml:space="preserve">un juego de rol (RPG) basado en decisiones con batallas por turnos al estilo de los clásicos </w:t>
+      </w:r>
+      <w:proofErr w:type="spellStart"/>
+      <w:r>
+        <w:t>rpg</w:t>
+      </w:r>
+      <w:proofErr w:type="spellEnd"/>
+      <w:r>
+        <w:t>. En el juego, los jugadores asumen el papel de un aventurero solitario que recorre un mundo. A medida que exploran diversos escenarios, y participan en batallas por turnos contra enemigos variados. La historia se desarrolla a través de interacciones en la ciudad, misiones en el gremio y exploración en los pisos del portal.</w:t>
+      </w:r>
+    </w:p>
+    <w:p>
+      <w:pPr>
+        <w:spacing w:after="0"/>
+      </w:pPr>
+    </w:p>
+    <w:p>
+      <w:pPr>
+        <w:spacing w:after="0"/>
+      </w:pPr>
+      <w:r>
+        <w:t>Estructura del Juego:</w:t>
+      </w:r>
+    </w:p>
+    <w:p>
+      <w:pPr>
+        <w:spacing w:after="0"/>
+      </w:pPr>
+    </w:p>
+    <w:p>
+      <w:pPr>
+        <w:spacing w:after="0"/>
+        <w:rPr>
+          <w:u w:val="single"/>
+        </w:rPr>
+      </w:pPr>
+      <w:r>
+        <w:rPr>
+          <w:u w:val="single"/>
+        </w:rPr>
+        <w:t>Ciudad:</w:t>
+      </w:r>
+    </w:p>
+    <w:p>
+      <w:pPr>
+        <w:spacing w:after="0"/>
+      </w:pPr>
+    </w:p>
+    <w:p>
+      <w:pPr>
+        <w:spacing w:after="0"/>
+      </w:pPr>
+      <w:r>
+        <w:t>Los jugadores comienzan en la ciudad, donde pueden elegir entre diferentes lugares para visitar.</w:t>
+      </w:r>
+    </w:p>
+    <w:p>
+      <w:pPr>
+        <w:spacing w:after="0"/>
+      </w:pPr>
+      <w:r>
+        <w:t>Pueden interactuar con personajes no jugables (PNJ) para obtener información, misiones.</w:t>
+      </w:r>
+    </w:p>
+    <w:p>
+      <w:pPr>
+        <w:spacing w:after="0"/>
+      </w:pPr>
+      <w:r>
+        <w:t>En la ciudad, los jugadores pueden planificar su próxima acción: visitar la tienda, el gremio, la posada o el portal.</w:t>
+      </w:r>
+    </w:p>
+    <w:p>
+      <w:pPr>
+        <w:spacing w:after="0"/>
+        <w:rPr>
+          <w:u w:val="single"/>
+        </w:rPr>
+      </w:pPr>
+      <w:r>
+        <w:rPr>
+          <w:u w:val="single"/>
+        </w:rPr>
+        <w:t>Tienda:</w:t>
+      </w:r>
+    </w:p>
+    <w:p>
+      <w:pPr>
+        <w:spacing w:after="0"/>
+      </w:pPr>
+    </w:p>
+    <w:p>
+      <w:pPr>
+        <w:spacing w:after="0"/>
+      </w:pPr>
+      <w:r>
+        <w:t>Los jugadores pueden comprar y vender objetos, equipos y pociones.</w:t>
+      </w:r>
+    </w:p>
+    <w:p>
+      <w:pPr>
+        <w:spacing w:after="0"/>
+      </w:pPr>
+      <w:r>
+        <w:t>Los objetos comprados pueden mejorar las estadísticas del personaje o proporcionar ventajas tácticas en batalla.</w:t>
+      </w:r>
+    </w:p>
+    <w:p>
+      <w:pPr>
+        <w:spacing w:after="0"/>
+      </w:pPr>
+    </w:p>
+    <w:p>
+      <w:pPr>
+        <w:spacing w:after="0"/>
+        <w:rPr>
+          <w:u w:val="single"/>
+        </w:rPr>
+      </w:pPr>
+      <w:r>
+        <w:rPr>
+          <w:u w:val="single"/>
+        </w:rPr>
+        <w:t>Gremio:</w:t>
+      </w:r>
+    </w:p>
+    <w:p>
+      <w:pPr>
+        <w:spacing w:after="0"/>
+        <w:rPr>
+          <w:u w:val="single"/>
+        </w:rPr>
+      </w:pPr>
+    </w:p>
+    <w:p>
+      <w:pPr>
+        <w:spacing w:after="0"/>
+      </w:pPr>
+      <w:r>
+        <w:t>Aquí los jugadores pueden aceptar y completar misiones variadas.</w:t>
+      </w:r>
+    </w:p>
+    <w:p>
+      <w:pPr>
+        <w:spacing w:after="0"/>
+      </w:pPr>
+      <w:r>
+        <w:t>Las misiones pueden involucrar desde derrotar a ciertos enemigos hasta recolectar objetos raros o explorar áreas peligrosas.</w:t>
+      </w:r>
+    </w:p>
+    <w:p>
+      <w:pPr>
+        <w:spacing w:after="0"/>
+      </w:pPr>
+      <w:r>
+        <w:t>Completar misiones otorga recompensas, experiencia.</w:t>
+      </w:r>
+    </w:p>
+    <w:p>
+      <w:pPr>
+        <w:spacing w:after="0"/>
+      </w:pPr>
+    </w:p>
+    <w:p>
+      <w:pPr>
+        <w:spacing w:after="0"/>
+        <w:rPr>
+          <w:u w:val="single"/>
+        </w:rPr>
+      </w:pPr>
+      <w:r>
+        <w:rPr>
+          <w:u w:val="single"/>
+        </w:rPr>
+        <w:t>Posada:</w:t>
+      </w:r>
+    </w:p>
+    <w:p>
+      <w:pPr>
+        <w:spacing w:after="0"/>
+      </w:pPr>
+    </w:p>
+    <w:p>
+      <w:pPr>
+        <w:spacing w:after="0"/>
+      </w:pPr>
+      <w:r>
+        <w:t>Los jugadores pueden descansar para restaurar su salud y energía.</w:t>
+      </w:r>
+    </w:p>
+    <w:p>
+      <w:pPr>
+        <w:spacing w:after="0"/>
+      </w:pPr>
+      <w:r>
+        <w:t>Pueden comprar objetos adicionales para usar en la aventura.</w:t>
+      </w:r>
+    </w:p>
+    <w:p>
+      <w:pPr>
+        <w:spacing w:after="0"/>
+      </w:pPr>
+      <w:r>
+        <w:t>La posada también ofrece la oportunidad de interactuar con otros aventureros, lo que puede llevar a consejos útiles o información adicional.</w:t>
+      </w:r>
+    </w:p>
+    <w:p>
+      <w:pPr>
+        <w:spacing w:after="0"/>
+      </w:pPr>
+    </w:p>
+    <w:p>
+      <w:pPr>
+        <w:spacing w:after="0"/>
+        <w:rPr>
+          <w:u w:val="single"/>
+        </w:rPr>
+      </w:pPr>
+      <w:r>
+        <w:rPr>
+          <w:u w:val="single"/>
+        </w:rPr>
+        <w:t>Portal:</w:t>
+      </w:r>
+    </w:p>
+    <w:p>
+      <w:pPr>
+        <w:spacing w:after="0"/>
+      </w:pPr>
+    </w:p>
+    <w:p>
+      <w:pPr>
+        <w:spacing w:after="0"/>
+      </w:pPr>
+      <w:r>
+        <w:t>Los jugadores pueden acceder al portal para explorar diferentes pisos, cada uno con su propio conjunto de enemigos y desafíos.</w:t>
+      </w:r>
+    </w:p>
+    <w:p>
+      <w:pPr>
+        <w:spacing w:after="0"/>
+      </w:pPr>
+      <w:r>
+        <w:t>Pueden elegir a qué piso del portal desean aventurarse.</w:t>
+      </w:r>
+    </w:p>
+    <w:p>
+      <w:pPr>
+        <w:spacing w:after="0"/>
+      </w:pPr>
+      <w:r>
+        <w:t>Cada piso del portal ofrece una experiencia única y enriquecedora.</w:t>
+      </w:r>
+    </w:p>
+    <w:p>
+      <w:pPr>
+        <w:spacing w:after="0"/>
+      </w:pPr>
+    </w:p>
+    <w:p>
+      <w:pPr>
+        <w:spacing w:after="0"/>
+        <w:rPr>
+          <w:u w:val="single"/>
+        </w:rPr>
+      </w:pPr>
+      <w:r>
+        <w:rPr>
+          <w:u w:val="single"/>
+        </w:rPr>
+        <w:t>Pisos del Portal:</w:t>
+      </w:r>
+    </w:p>
+    <w:p>
+      <w:pPr>
+        <w:spacing w:after="0"/>
+      </w:pPr>
+    </w:p>
+    <w:p>
+      <w:pPr>
+        <w:spacing w:after="0"/>
+      </w:pPr>
+      <w:r>
+        <w:t>Cada piso presenta un conjunto único de enemigos, rompecabezas y tesoros.</w:t>
+      </w:r>
+    </w:p>
+    <w:p>
+      <w:pPr>
+        <w:spacing w:after="0"/>
+      </w:pPr>
+      <w:r>
+        <w:lastRenderedPageBreak/>
+        <w:t>Los jugadores pueden explorar, recoger objetos y enfrentarse a enemigos en batallas por turnos.</w:t>
+      </w:r>
+    </w:p>
+    <w:p>
+      <w:pPr>
+        <w:spacing w:after="0"/>
+      </w:pPr>
+      <w:r>
+        <w:t>Al completar los pisos, los jugadores pueden obtener valiosas recompensas, experiencia y desbloquear nuevas áreas.</w:t>
+      </w:r>
+    </w:p>
+    <w:p>
+      <w:pPr>
+        <w:spacing w:after="0"/>
+      </w:pPr>
+    </w:p>
+    <w:p>
+      <w:pPr>
+        <w:spacing w:after="0"/>
+        <w:rPr>
+          <w:u w:val="single"/>
+        </w:rPr>
+      </w:pPr>
+      <w:r>
+        <w:rPr>
+          <w:u w:val="single"/>
+        </w:rPr>
+        <w:t>Combate por Turnos:</w:t>
+      </w:r>
+    </w:p>
+    <w:p>
+      <w:pPr>
+        <w:spacing w:after="0"/>
+      </w:pPr>
+    </w:p>
+    <w:p>
+      <w:pPr>
+        <w:spacing w:after="0"/>
+      </w:pPr>
+      <w:r>
+        <w:t>Las batallas por turnos son fundamentales en el juego y se activan cuando el jugador se encuentra con enemigos.</w:t>
+      </w:r>
+    </w:p>
+    <w:p>
+      <w:pPr>
+        <w:spacing w:after="0"/>
+      </w:pPr>
+      <w:r>
+        <w:t>El jugador y los enemigos se turnan para atacar, defender, usar habilidades y consumir objetos.</w:t>
+      </w:r>
+    </w:p>
+    <w:p>
+      <w:pPr>
+        <w:spacing w:after="0"/>
+      </w:pPr>
+      <w:r>
+        <w:t>Cada habilidad tiene un costo de energía y puede tener efectos variados, como daño directo, efectos de estado o curación.</w:t>
+      </w:r>
+    </w:p>
+    <w:p>
+      <w:pPr>
+        <w:spacing w:after="0"/>
+      </w:pPr>
+      <w:r>
+        <w:t>Los jugadores deben elegir estratégicamente sus movimientos y objetos para sobrevivir a las batallas desafiantes.</w:t>
+      </w:r>
+    </w:p>
+    <w:p>
+      <w:pPr>
+        <w:pBdr>
+          <w:bottom w:val="single" w:sz="6" w:space="1" w:color="auto"/>
+        </w:pBdr>
+        <w:spacing w:after="0"/>
+      </w:pPr>
+    </w:p>
+    <w:p>
+      <w:pPr>
+        <w:spacing w:after="0"/>
+      </w:pPr>
+    </w:p>
+    <w:p>
+      <w:pPr>
+        <w:spacing w:after="0"/>
+      </w:pPr>
+    </w:p>
+    <w:p>
+      <w:pPr>
+        <w:spacing w:after="0"/>
+      </w:pPr>
+    </w:p>
+    <w:p>
+      <w:pPr>
+        <w:spacing w:after="0"/>
+      </w:pPr>
+    </w:p>
+    <w:p>
+      <w:pPr>
+        <w:spacing w:after="0"/>
+      </w:pPr>
+    </w:p>
+    <w:p>
+      <w:pPr>
+        <w:spacing w:after="0"/>
+      </w:pPr>
+    </w:p>
+    <w:p>
+      <w:pPr>
+        <w:spacing w:after="0"/>
+      </w:pPr>
+    </w:p>
     <w:p>
       <w:pPr>
         <w:spacing w:after="0"/>
@@ -1257,6 +1691,7 @@
         <w:spacing w:after="0"/>
       </w:pPr>
       <w:r>
+        <w:lastRenderedPageBreak/>
         <w:t>Habitación</w:t>
       </w:r>
     </w:p>
@@ -1788,10 +2223,7 @@
         <w:spacing w:after="0"/>
       </w:pPr>
       <w:r>
-        <w:t>Línea</w:t>
-      </w:r>
-      <w:r>
-        <w:t xml:space="preserve"> de partida</w:t>
+        <w:t>Línea de partida</w:t>
       </w:r>
     </w:p>
     <w:p>

</xml_diff>

<commit_message>
se reanudo el proyecto, notebook nueva con teclado que funciona. se agrego notas, se modifico Personaje.php para el calculo de vida y variables, se acomodo la colocacion de datos en PJ_active para que se tome los datos y se muestren en city.html.
</commit_message>
<xml_diff>
--- a/extra/NOTAS.docx
+++ b/extra/NOTAS.docx
@@ -1,6 +1,6 @@
 
 <file path=word/document.xml><?xml version="1.0" encoding="utf-8"?>
-<w:document xmlns:wpc="http://schemas.microsoft.com/office/word/2010/wordprocessingCanvas" xmlns:cx="http://schemas.microsoft.com/office/drawing/2014/chartex" xmlns:cx1="http://schemas.microsoft.com/office/drawing/2015/9/8/chartex" xmlns:cx2="http://schemas.microsoft.com/office/drawing/2015/10/21/chartex" xmlns:cx3="http://schemas.microsoft.com/office/drawing/2016/5/9/chartex" xmlns:cx4="http://schemas.microsoft.com/office/drawing/2016/5/10/chartex" xmlns:cx5="http://schemas.microsoft.com/office/drawing/2016/5/11/chartex" xmlns:cx6="http://schemas.microsoft.com/office/drawing/2016/5/12/chartex" xmlns:cx7="http://schemas.microsoft.com/office/drawing/2016/5/13/chartex" xmlns:cx8="http://schemas.microsoft.com/office/drawing/2016/5/14/chartex" xmlns:mc="http://schemas.openxmlformats.org/markup-compatibility/2006" xmlns:aink="http://schemas.microsoft.com/office/drawing/2016/ink" xmlns:am3d="http://schemas.microsoft.com/office/drawing/2017/model3d" xmlns:o="urn:schemas-microsoft-com:office:office" xmlns:oel="http://schemas.microsoft.com/office/2019/extlst" xmlns:r="http://schemas.openxmlformats.org/officeDocument/2006/relationships" xmlns:m="http://schemas.openxmlformats.org/officeDocument/2006/math" xmlns:v="urn:schemas-microsoft-com:vml" xmlns:wp14="http://schemas.microsoft.com/office/word/2010/wordprocessingDrawing" xmlns:wp="http://schemas.openxmlformats.org/drawingml/2006/wordprocessingDrawing" xmlns:w10="urn:schemas-microsoft-com:office:word" xmlns:w="http://schemas.openxmlformats.org/wordprocessingml/2006/main" xmlns:w14="http://schemas.microsoft.com/office/word/2010/wordml" xmlns:w15="http://schemas.microsoft.com/office/word/2012/wordml" xmlns:w16cex="http://schemas.microsoft.com/office/word/2018/wordml/cex" xmlns:w16cid="http://schemas.microsoft.com/office/word/2016/wordml/cid" xmlns:w16="http://schemas.microsoft.com/office/word/2018/wordml" xmlns:w16sdtdh="http://schemas.microsoft.com/office/word/2020/wordml/sdtdatahash" xmlns:w16se="http://schemas.microsoft.com/office/word/2015/wordml/symex" xmlns:wpg="http://schemas.microsoft.com/office/word/2010/wordprocessingGroup" xmlns:wpi="http://schemas.microsoft.com/office/word/2010/wordprocessingInk" xmlns:wne="http://schemas.microsoft.com/office/word/2006/wordml" xmlns:wps="http://schemas.microsoft.com/office/word/2010/wordprocessingShape" mc:Ignorable="w14 w15 w16se w16cid w16 w16cex w16sdtdh wp14">
+<w:document xmlns:wpc="http://schemas.microsoft.com/office/word/2010/wordprocessingCanvas" xmlns:cx="http://schemas.microsoft.com/office/drawing/2014/chartex" xmlns:cx1="http://schemas.microsoft.com/office/drawing/2015/9/8/chartex" xmlns:cx2="http://schemas.microsoft.com/office/drawing/2015/10/21/chartex" xmlns:cx3="http://schemas.microsoft.com/office/drawing/2016/5/9/chartex" xmlns:cx4="http://schemas.microsoft.com/office/drawing/2016/5/10/chartex" xmlns:cx5="http://schemas.microsoft.com/office/drawing/2016/5/11/chartex" xmlns:cx6="http://schemas.microsoft.com/office/drawing/2016/5/12/chartex" xmlns:cx7="http://schemas.microsoft.com/office/drawing/2016/5/13/chartex" xmlns:cx8="http://schemas.microsoft.com/office/drawing/2016/5/14/chartex" xmlns:mc="http://schemas.openxmlformats.org/markup-compatibility/2006" xmlns:aink="http://schemas.microsoft.com/office/drawing/2016/ink" xmlns:am3d="http://schemas.microsoft.com/office/drawing/2017/model3d" xmlns:o="urn:schemas-microsoft-com:office:office" xmlns:r="http://schemas.openxmlformats.org/officeDocument/2006/relationships" xmlns:m="http://schemas.openxmlformats.org/officeDocument/2006/math" xmlns:v="urn:schemas-microsoft-com:vml" xmlns:wp14="http://schemas.microsoft.com/office/word/2010/wordprocessingDrawing" xmlns:wp="http://schemas.openxmlformats.org/drawingml/2006/wordprocessingDrawing" xmlns:w10="urn:schemas-microsoft-com:office:word" xmlns:w="http://schemas.openxmlformats.org/wordprocessingml/2006/main" xmlns:w14="http://schemas.microsoft.com/office/word/2010/wordml" xmlns:w15="http://schemas.microsoft.com/office/word/2012/wordml" xmlns:w16cid="http://schemas.microsoft.com/office/word/2016/wordml/cid" xmlns:w16se="http://schemas.microsoft.com/office/word/2015/wordml/symex" xmlns:wpg="http://schemas.microsoft.com/office/word/2010/wordprocessingGroup" xmlns:wpi="http://schemas.microsoft.com/office/word/2010/wordprocessingInk" xmlns:wne="http://schemas.microsoft.com/office/word/2006/wordml" xmlns:wps="http://schemas.microsoft.com/office/word/2010/wordprocessingShape" mc:Ignorable="w14 w15 w16se w16cid wp14">
   <w:body>
     <w:p>
       <w:pPr>
@@ -2383,6 +2383,521 @@
       <w:r>
         <w:t>.</w:t>
       </w:r>
+    </w:p>
+    <w:p>
+      <w:pPr>
+        <w:spacing w:after="0"/>
+      </w:pPr>
+    </w:p>
+    <w:p>
+      <w:pPr>
+        <w:spacing w:after="0"/>
+      </w:pPr>
+    </w:p>
+    <w:p>
+      <w:pPr>
+        <w:spacing w:after="0"/>
+      </w:pPr>
+    </w:p>
+    <w:p>
+      <w:r>
+        <w:br w:type="page"/>
+      </w:r>
+    </w:p>
+    <w:p>
+      <w:pPr>
+        <w:spacing w:after="0"/>
+      </w:pPr>
+      <w:r>
+        <w:lastRenderedPageBreak/>
+        <w:t>14/9/23</w:t>
+      </w:r>
+    </w:p>
+    <w:p>
+      <w:pPr>
+        <w:spacing w:after="0"/>
+      </w:pPr>
+    </w:p>
+    <w:p>
+      <w:pPr>
+        <w:spacing w:after="0"/>
+      </w:pPr>
+      <w:r>
+        <w:t xml:space="preserve">Actualmente se genero la variable global del personaje. Aun no acomodo la </w:t>
+      </w:r>
+      <w:proofErr w:type="spellStart"/>
+      <w:r>
+        <w:t>pagina</w:t>
+      </w:r>
+      <w:proofErr w:type="spellEnd"/>
+      <w:r>
+        <w:t xml:space="preserve"> por lo que no se verifico el funcionamiento correcto de la variable. </w:t>
+      </w:r>
+    </w:p>
+    <w:p>
+      <w:pPr>
+        <w:spacing w:after="0"/>
+      </w:pPr>
+    </w:p>
+    <w:p>
+      <w:pPr>
+        <w:pStyle w:val="Prrafodelista"/>
+        <w:numPr>
+          <w:ilvl w:val="0"/>
+          <w:numId w:val="4"/>
+        </w:numPr>
+        <w:spacing w:after="0"/>
+      </w:pPr>
+      <w:r>
+        <w:t xml:space="preserve">Revisar que funcione correctamente la variable </w:t>
+      </w:r>
+      <w:proofErr w:type="spellStart"/>
+      <w:r>
+        <w:t>PJ_active</w:t>
+      </w:r>
+      <w:proofErr w:type="spellEnd"/>
+      <w:r>
+        <w:t>.</w:t>
+      </w:r>
+    </w:p>
+    <w:p>
+      <w:pPr>
+        <w:pStyle w:val="Prrafodelista"/>
+        <w:numPr>
+          <w:ilvl w:val="1"/>
+          <w:numId w:val="4"/>
+        </w:numPr>
+        <w:spacing w:after="0"/>
+      </w:pPr>
+      <w:r>
+        <w:t>Que muestre nombre de personaje.</w:t>
+      </w:r>
+    </w:p>
+    <w:p>
+      <w:pPr>
+        <w:pStyle w:val="Prrafodelista"/>
+        <w:numPr>
+          <w:ilvl w:val="1"/>
+          <w:numId w:val="4"/>
+        </w:numPr>
+        <w:spacing w:after="0"/>
+      </w:pPr>
+      <w:r>
+        <w:t>Muestre nivel de personaje</w:t>
+      </w:r>
+    </w:p>
+    <w:p>
+      <w:pPr>
+        <w:pStyle w:val="Prrafodelista"/>
+        <w:numPr>
+          <w:ilvl w:val="1"/>
+          <w:numId w:val="4"/>
+        </w:numPr>
+        <w:spacing w:after="0"/>
+      </w:pPr>
+      <w:r>
+        <w:t>Muestre vida de personaje</w:t>
+      </w:r>
+    </w:p>
+    <w:p>
+      <w:pPr>
+        <w:pStyle w:val="Prrafodelista"/>
+        <w:numPr>
+          <w:ilvl w:val="1"/>
+          <w:numId w:val="4"/>
+        </w:numPr>
+        <w:spacing w:after="0"/>
+      </w:pPr>
+      <w:r>
+        <w:t>Mostrar imagen de personaje</w:t>
+      </w:r>
+    </w:p>
+    <w:p>
+      <w:pPr>
+        <w:pStyle w:val="Prrafodelista"/>
+        <w:numPr>
+          <w:ilvl w:val="0"/>
+          <w:numId w:val="4"/>
+        </w:numPr>
+        <w:spacing w:after="0"/>
+      </w:pPr>
+      <w:r>
+        <w:t xml:space="preserve">Hacer que </w:t>
+      </w:r>
+      <w:proofErr w:type="spellStart"/>
+      <w:r>
+        <w:t>system_m</w:t>
+      </w:r>
+      <w:proofErr w:type="spellEnd"/>
+      <w:r>
+        <w:t xml:space="preserve"> sea = 0, agregarlo a city.html y acomodar estilo de escenario.</w:t>
+      </w:r>
+    </w:p>
+    <w:p>
+      <w:pPr>
+        <w:pStyle w:val="Prrafodelista"/>
+        <w:numPr>
+          <w:ilvl w:val="0"/>
+          <w:numId w:val="4"/>
+        </w:numPr>
+        <w:spacing w:after="0"/>
+      </w:pPr>
+      <w:r>
+        <w:t>Revisar sistema de inventario y los pasos de su funcionamiento.</w:t>
+      </w:r>
+    </w:p>
+    <w:p>
+      <w:pPr>
+        <w:pStyle w:val="Prrafodelista"/>
+        <w:numPr>
+          <w:ilvl w:val="0"/>
+          <w:numId w:val="4"/>
+        </w:numPr>
+        <w:spacing w:after="0"/>
+      </w:pPr>
+      <w:r>
+        <w:t>Modificar base de datos y código para guardar los nuevos datos. (dinero e inventario).</w:t>
+      </w:r>
+    </w:p>
+    <w:p>
+      <w:pPr>
+        <w:pStyle w:val="Prrafodelista"/>
+        <w:numPr>
+          <w:ilvl w:val="0"/>
+          <w:numId w:val="4"/>
+        </w:numPr>
+        <w:spacing w:after="0"/>
+      </w:pPr>
+      <w:r>
+        <w:t xml:space="preserve">acomodar </w:t>
+      </w:r>
+      <w:r>
+        <w:t xml:space="preserve">menú de </w:t>
+      </w:r>
+      <w:proofErr w:type="spellStart"/>
+      <w:r>
+        <w:t>city</w:t>
+      </w:r>
+      <w:proofErr w:type="spellEnd"/>
+      <w:r>
+        <w:t xml:space="preserve"> para </w:t>
+      </w:r>
+      <w:r>
+        <w:t>que funcione correctamente.</w:t>
+      </w:r>
+    </w:p>
+    <w:p>
+      <w:pPr>
+        <w:pStyle w:val="Prrafodelista"/>
+        <w:numPr>
+          <w:ilvl w:val="0"/>
+          <w:numId w:val="4"/>
+        </w:numPr>
+        <w:spacing w:after="0"/>
+      </w:pPr>
+      <w:r>
+        <w:t>Agregar ventanas de inventario, equipo y estadísticas.</w:t>
+      </w:r>
+    </w:p>
+    <w:p>
+      <w:pPr>
+        <w:pStyle w:val="Prrafodelista"/>
+        <w:numPr>
+          <w:ilvl w:val="1"/>
+          <w:numId w:val="4"/>
+        </w:numPr>
+        <w:spacing w:after="0"/>
+      </w:pPr>
+      <w:r>
+        <w:t>Que el inventario muestre los objetos y se pueda organizar. Que pueda inspeccionar objeto para mostrar detalles.</w:t>
+      </w:r>
+    </w:p>
+    <w:p>
+      <w:pPr>
+        <w:pStyle w:val="Prrafodelista"/>
+        <w:numPr>
+          <w:ilvl w:val="1"/>
+          <w:numId w:val="4"/>
+        </w:numPr>
+        <w:spacing w:after="0"/>
+      </w:pPr>
+      <w:r>
+        <w:t>Equipo: que muestre la ventana de objetos equipados, que muestre detalles de objetos y pueda cambiarlos.</w:t>
+      </w:r>
+    </w:p>
+    <w:p>
+      <w:pPr>
+        <w:pStyle w:val="Prrafodelista"/>
+        <w:numPr>
+          <w:ilvl w:val="1"/>
+          <w:numId w:val="4"/>
+        </w:numPr>
+        <w:spacing w:after="0"/>
+      </w:pPr>
+      <w:r>
+        <w:t>Estadísticas: que muestre estadísticas del personaje y pueda subirlas (modificar personaje para agregar puntos de estadísticas.)</w:t>
+      </w:r>
+    </w:p>
+    <w:p>
+      <w:pPr>
+        <w:pStyle w:val="Prrafodelista"/>
+        <w:numPr>
+          <w:ilvl w:val="2"/>
+          <w:numId w:val="4"/>
+        </w:numPr>
+        <w:spacing w:after="0"/>
+      </w:pPr>
+      <w:r>
+        <w:t>Verifica si tiene puntos de estadísticas para mostrar icono + (&lt;</w:t>
+      </w:r>
+      <w:proofErr w:type="spellStart"/>
+      <w:r>
+        <w:t>img</w:t>
+      </w:r>
+      <w:proofErr w:type="spellEnd"/>
+      <w:r>
+        <w:t xml:space="preserve">&gt;color </w:t>
+      </w:r>
+      <w:proofErr w:type="gramStart"/>
+      <w:r>
+        <w:t>gris ,</w:t>
+      </w:r>
+      <w:proofErr w:type="gramEnd"/>
+      <w:r>
+        <w:t xml:space="preserve"> o &lt;a&gt;&lt;</w:t>
+      </w:r>
+      <w:proofErr w:type="spellStart"/>
+      <w:r>
+        <w:t>img</w:t>
+      </w:r>
+      <w:proofErr w:type="spellEnd"/>
+      <w:r>
+        <w:t>&gt;color blanco si hay puntos)</w:t>
+      </w:r>
+    </w:p>
+    <w:p>
+      <w:pPr>
+        <w:pStyle w:val="Prrafodelista"/>
+        <w:numPr>
+          <w:ilvl w:val="2"/>
+          <w:numId w:val="4"/>
+        </w:numPr>
+        <w:spacing w:after="0"/>
+      </w:pPr>
+      <w:r>
+        <w:t>Ejecutar función para subir estadística correspondiente y actualizar estadísticas.</w:t>
+      </w:r>
+    </w:p>
+    <w:p>
+      <w:pPr>
+        <w:pStyle w:val="Prrafodelista"/>
+        <w:numPr>
+          <w:ilvl w:val="0"/>
+          <w:numId w:val="4"/>
+        </w:numPr>
+        <w:spacing w:after="0"/>
+      </w:pPr>
+      <w:r>
+        <w:t>PARA ESTE PUNTO YA MODIFICASTE SEGURAMENTE LAS COSAS</w:t>
+      </w:r>
+    </w:p>
+    <w:p>
+      <w:pPr>
+        <w:pStyle w:val="Prrafodelista"/>
+        <w:numPr>
+          <w:ilvl w:val="0"/>
+          <w:numId w:val="4"/>
+        </w:numPr>
+        <w:spacing w:after="0"/>
+      </w:pPr>
+      <w:r>
+        <w:t>Agregar a las opciones la función de guardar.</w:t>
+      </w:r>
+    </w:p>
+    <w:p>
+      <w:pPr>
+        <w:pStyle w:val="Prrafodelista"/>
+        <w:numPr>
+          <w:ilvl w:val="0"/>
+          <w:numId w:val="4"/>
+        </w:numPr>
+        <w:spacing w:after="0"/>
+      </w:pPr>
+      <w:r>
+        <w:t>Revisar función cargar partida para ver si toma los cambios y como guardaron las cosas modificadas en el juego.</w:t>
+      </w:r>
+    </w:p>
+    <w:p>
+      <w:pPr>
+        <w:pStyle w:val="Prrafodelista"/>
+        <w:numPr>
+          <w:ilvl w:val="0"/>
+          <w:numId w:val="4"/>
+        </w:numPr>
+        <w:spacing w:after="0"/>
+      </w:pPr>
+      <w:r>
+        <w:t>(modificaciones de ser necesario)</w:t>
+      </w:r>
+    </w:p>
+    <w:p>
+      <w:pPr>
+        <w:pStyle w:val="Prrafodelista"/>
+        <w:numPr>
+          <w:ilvl w:val="0"/>
+          <w:numId w:val="4"/>
+        </w:numPr>
+        <w:spacing w:after="0"/>
+      </w:pPr>
+      <w:r>
+        <w:t>Acomodar estilo de juego (</w:t>
+      </w:r>
+      <w:proofErr w:type="gramStart"/>
+      <w:r>
+        <w:t>FRAMEWORK?</w:t>
+      </w:r>
+      <w:proofErr w:type="gramEnd"/>
+      <w:r>
+        <w:t>)</w:t>
+      </w:r>
+    </w:p>
+    <w:p>
+      <w:pPr>
+        <w:pStyle w:val="Prrafodelista"/>
+        <w:numPr>
+          <w:ilvl w:val="0"/>
+          <w:numId w:val="4"/>
+        </w:numPr>
+        <w:spacing w:after="0"/>
+      </w:pPr>
+      <w:r>
+        <w:t>Cambio de escenario =&gt; tienda</w:t>
+      </w:r>
+    </w:p>
+    <w:p>
+      <w:pPr>
+        <w:spacing w:after="0"/>
+      </w:pPr>
+    </w:p>
+    <w:p>
+      <w:pPr>
+        <w:spacing w:after="0"/>
+      </w:pPr>
+    </w:p>
+    <w:p>
+      <w:pPr>
+        <w:spacing w:after="0"/>
+      </w:pPr>
+    </w:p>
+    <w:p>
+      <w:pPr>
+        <w:spacing w:after="0"/>
+      </w:pPr>
+    </w:p>
+    <w:p>
+      <w:pPr>
+        <w:spacing w:after="0"/>
+      </w:pPr>
+      <w:r>
+        <w:rPr>
+          <w:b/>
+        </w:rPr>
+        <w:t>TEMAS A REVISAR</w:t>
+      </w:r>
+    </w:p>
+    <w:p>
+      <w:pPr>
+        <w:spacing w:after="0"/>
+      </w:pPr>
+    </w:p>
+    <w:p>
+      <w:pPr>
+        <w:pStyle w:val="Prrafodelista"/>
+        <w:numPr>
+          <w:ilvl w:val="0"/>
+          <w:numId w:val="4"/>
+        </w:numPr>
+        <w:spacing w:after="0"/>
+      </w:pPr>
+      <w:r>
+        <w:t xml:space="preserve">Cuando se carga city.html hay momentos donde toma los datos de </w:t>
+      </w:r>
+      <w:proofErr w:type="spellStart"/>
+      <w:r>
+        <w:t>PJ_active</w:t>
+      </w:r>
+      <w:proofErr w:type="spellEnd"/>
+      <w:r>
+        <w:t xml:space="preserve"> y otros donde dice que es </w:t>
+      </w:r>
+      <w:proofErr w:type="spellStart"/>
+      <w:r>
+        <w:t>null</w:t>
+      </w:r>
+      <w:proofErr w:type="spellEnd"/>
+      <w:r>
+        <w:t>, revisar. (</w:t>
+      </w:r>
+      <w:proofErr w:type="gramStart"/>
+      <w:r>
+        <w:t xml:space="preserve">ver si se puede colocar que cargue todos los datos antes o que cargue la </w:t>
+      </w:r>
+      <w:proofErr w:type="spellStart"/>
+      <w:r>
+        <w:t>pagina</w:t>
+      </w:r>
+      <w:proofErr w:type="spellEnd"/>
+      <w:r>
+        <w:t xml:space="preserve"> y después modifique los datos?</w:t>
+      </w:r>
+      <w:proofErr w:type="gramEnd"/>
+      <w:r>
+        <w:t>)</w:t>
+      </w:r>
+    </w:p>
+    <w:p>
+      <w:pPr>
+        <w:pStyle w:val="Prrafodelista"/>
+        <w:numPr>
+          <w:ilvl w:val="0"/>
+          <w:numId w:val="4"/>
+        </w:numPr>
+        <w:spacing w:after="0"/>
+      </w:pPr>
+      <w:r>
+        <w:t xml:space="preserve">Revisar el menú. Separar el sistema de menú en archivos apartes. Tanto </w:t>
+      </w:r>
+      <w:proofErr w:type="spellStart"/>
+      <w:r>
+        <w:t>html</w:t>
+      </w:r>
+      <w:proofErr w:type="spellEnd"/>
+      <w:r>
+        <w:t xml:space="preserve"> como </w:t>
+      </w:r>
+      <w:proofErr w:type="spellStart"/>
+      <w:r>
+        <w:t>javascript</w:t>
+      </w:r>
+      <w:proofErr w:type="spellEnd"/>
+      <w:r>
+        <w:t xml:space="preserve"> y CSS. Revisar que cuando cargue el sistema de menú muestre el inicio. Hasta ahora no lo muestra.</w:t>
+      </w:r>
+    </w:p>
+    <w:p>
+      <w:pPr>
+        <w:pStyle w:val="Prrafodelista"/>
+        <w:numPr>
+          <w:ilvl w:val="0"/>
+          <w:numId w:val="4"/>
+        </w:numPr>
+        <w:spacing w:after="0"/>
+      </w:pPr>
+      <w:r>
+        <w:t>Revisar cálculos de estadísticas personaje.</w:t>
+      </w:r>
+      <w:bookmarkStart w:id="0" w:name="_GoBack"/>
+      <w:bookmarkEnd w:id="0"/>
     </w:p>
     <w:sectPr>
       <w:type w:val="continuous"/>
@@ -2396,7 +2911,7 @@
 </file>
 
 <file path=word/numbering.xml><?xml version="1.0" encoding="utf-8"?>
-<w:numbering xmlns:wpc="http://schemas.microsoft.com/office/word/2010/wordprocessingCanvas" xmlns:cx="http://schemas.microsoft.com/office/drawing/2014/chartex" xmlns:cx1="http://schemas.microsoft.com/office/drawing/2015/9/8/chartex" xmlns:cx2="http://schemas.microsoft.com/office/drawing/2015/10/21/chartex" xmlns:cx3="http://schemas.microsoft.com/office/drawing/2016/5/9/chartex" xmlns:cx4="http://schemas.microsoft.com/office/drawing/2016/5/10/chartex" xmlns:cx5="http://schemas.microsoft.com/office/drawing/2016/5/11/chartex" xmlns:cx6="http://schemas.microsoft.com/office/drawing/2016/5/12/chartex" xmlns:cx7="http://schemas.microsoft.com/office/drawing/2016/5/13/chartex" xmlns:cx8="http://schemas.microsoft.com/office/drawing/2016/5/14/chartex" xmlns:mc="http://schemas.openxmlformats.org/markup-compatibility/2006" xmlns:aink="http://schemas.microsoft.com/office/drawing/2016/ink" xmlns:am3d="http://schemas.microsoft.com/office/drawing/2017/model3d" xmlns:o="urn:schemas-microsoft-com:office:office" xmlns:oel="http://schemas.microsoft.com/office/2019/extlst" xmlns:r="http://schemas.openxmlformats.org/officeDocument/2006/relationships" xmlns:m="http://schemas.openxmlformats.org/officeDocument/2006/math" xmlns:v="urn:schemas-microsoft-com:vml" xmlns:wp14="http://schemas.microsoft.com/office/word/2010/wordprocessingDrawing" xmlns:wp="http://schemas.openxmlformats.org/drawingml/2006/wordprocessingDrawing" xmlns:w10="urn:schemas-microsoft-com:office:word" xmlns:w="http://schemas.openxmlformats.org/wordprocessingml/2006/main" xmlns:w14="http://schemas.microsoft.com/office/word/2010/wordml" xmlns:w15="http://schemas.microsoft.com/office/word/2012/wordml" xmlns:w16cex="http://schemas.microsoft.com/office/word/2018/wordml/cex" xmlns:w16cid="http://schemas.microsoft.com/office/word/2016/wordml/cid" xmlns:w16="http://schemas.microsoft.com/office/word/2018/wordml" xmlns:w16sdtdh="http://schemas.microsoft.com/office/word/2020/wordml/sdtdatahash" xmlns:w16se="http://schemas.microsoft.com/office/word/2015/wordml/symex" xmlns:wpg="http://schemas.microsoft.com/office/word/2010/wordprocessingGroup" xmlns:wpi="http://schemas.microsoft.com/office/word/2010/wordprocessingInk" xmlns:wne="http://schemas.microsoft.com/office/word/2006/wordml" xmlns:wps="http://schemas.microsoft.com/office/word/2010/wordprocessingShape" mc:Ignorable="w14 w15 w16se w16cid w16 w16cex w16sdtdh wp14">
+<w:numbering xmlns:wpc="http://schemas.microsoft.com/office/word/2010/wordprocessingCanvas" xmlns:cx="http://schemas.microsoft.com/office/drawing/2014/chartex" xmlns:cx1="http://schemas.microsoft.com/office/drawing/2015/9/8/chartex" xmlns:cx2="http://schemas.microsoft.com/office/drawing/2015/10/21/chartex" xmlns:cx3="http://schemas.microsoft.com/office/drawing/2016/5/9/chartex" xmlns:cx4="http://schemas.microsoft.com/office/drawing/2016/5/10/chartex" xmlns:cx5="http://schemas.microsoft.com/office/drawing/2016/5/11/chartex" xmlns:cx6="http://schemas.microsoft.com/office/drawing/2016/5/12/chartex" xmlns:cx7="http://schemas.microsoft.com/office/drawing/2016/5/13/chartex" xmlns:cx8="http://schemas.microsoft.com/office/drawing/2016/5/14/chartex" xmlns:mc="http://schemas.openxmlformats.org/markup-compatibility/2006" xmlns:aink="http://schemas.microsoft.com/office/drawing/2016/ink" xmlns:am3d="http://schemas.microsoft.com/office/drawing/2017/model3d" xmlns:o="urn:schemas-microsoft-com:office:office" xmlns:r="http://schemas.openxmlformats.org/officeDocument/2006/relationships" xmlns:m="http://schemas.openxmlformats.org/officeDocument/2006/math" xmlns:v="urn:schemas-microsoft-com:vml" xmlns:wp14="http://schemas.microsoft.com/office/word/2010/wordprocessingDrawing" xmlns:wp="http://schemas.openxmlformats.org/drawingml/2006/wordprocessingDrawing" xmlns:w10="urn:schemas-microsoft-com:office:word" xmlns:w="http://schemas.openxmlformats.org/wordprocessingml/2006/main" xmlns:w14="http://schemas.microsoft.com/office/word/2010/wordml" xmlns:w15="http://schemas.microsoft.com/office/word/2012/wordml" xmlns:w16cid="http://schemas.microsoft.com/office/word/2016/wordml/cid" xmlns:w16se="http://schemas.microsoft.com/office/word/2015/wordml/symex" xmlns:wpg="http://schemas.microsoft.com/office/word/2010/wordprocessingGroup" xmlns:wpi="http://schemas.microsoft.com/office/word/2010/wordprocessingInk" xmlns:wne="http://schemas.microsoft.com/office/word/2006/wordml" xmlns:wps="http://schemas.microsoft.com/office/word/2010/wordprocessingShape" mc:Ignorable="w14 w15 w16se w16cid wp14">
   <w:abstractNum w:abstractNumId="0" w15:restartNumberingAfterBreak="0">
     <w:nsid w:val="17862BF1"/>
     <w:multiLevelType w:val="hybridMultilevel"/>
@@ -2424,7 +2939,7 @@
         <w:rFonts w:ascii="Courier New" w:hAnsi="Courier New" w:cs="Courier New" w:hint="default"/>
       </w:rPr>
     </w:lvl>
-    <w:lvl w:ilvl="2" w:tplc="2C0A0005" w:tentative="1">
+    <w:lvl w:ilvl="2" w:tplc="2C0A0005">
       <w:start w:val="1"/>
       <w:numFmt w:val="bullet"/>
       <w:lvlText w:val=""/>
@@ -2847,23 +3362,23 @@
       </w:rPr>
     </w:lvl>
   </w:abstractNum>
-  <w:num w:numId="1" w16cid:durableId="388500654">
+  <w:num w:numId="1">
     <w:abstractNumId w:val="2"/>
   </w:num>
-  <w:num w:numId="2" w16cid:durableId="1005060142">
+  <w:num w:numId="2">
     <w:abstractNumId w:val="3"/>
   </w:num>
-  <w:num w:numId="3" w16cid:durableId="218133023">
+  <w:num w:numId="3">
     <w:abstractNumId w:val="1"/>
   </w:num>
-  <w:num w:numId="4" w16cid:durableId="1378820521">
+  <w:num w:numId="4">
     <w:abstractNumId w:val="0"/>
   </w:num>
 </w:numbering>
 </file>
 
 <file path=word/styles.xml><?xml version="1.0" encoding="utf-8"?>
-<w:styles xmlns:mc="http://schemas.openxmlformats.org/markup-compatibility/2006" xmlns:r="http://schemas.openxmlformats.org/officeDocument/2006/relationships" xmlns:w="http://schemas.openxmlformats.org/wordprocessingml/2006/main" xmlns:w14="http://schemas.microsoft.com/office/word/2010/wordml" xmlns:w15="http://schemas.microsoft.com/office/word/2012/wordml" xmlns:w16cex="http://schemas.microsoft.com/office/word/2018/wordml/cex" xmlns:w16cid="http://schemas.microsoft.com/office/word/2016/wordml/cid" xmlns:w16="http://schemas.microsoft.com/office/word/2018/wordml" xmlns:w16sdtdh="http://schemas.microsoft.com/office/word/2020/wordml/sdtdatahash" xmlns:w16se="http://schemas.microsoft.com/office/word/2015/wordml/symex" mc:Ignorable="w14 w15 w16se w16cid w16 w16cex w16sdtdh">
+<w:styles xmlns:mc="http://schemas.openxmlformats.org/markup-compatibility/2006" xmlns:r="http://schemas.openxmlformats.org/officeDocument/2006/relationships" xmlns:w="http://schemas.openxmlformats.org/wordprocessingml/2006/main" xmlns:w14="http://schemas.microsoft.com/office/word/2010/wordml" xmlns:w15="http://schemas.microsoft.com/office/word/2012/wordml" xmlns:w16cid="http://schemas.microsoft.com/office/word/2016/wordml/cid" xmlns:w16se="http://schemas.microsoft.com/office/word/2015/wordml/symex" mc:Ignorable="w14 w15 w16se w16cid">
   <w:docDefaults>
     <w:rPrDefault>
       <w:rPr>
@@ -2879,7 +3394,7 @@
       </w:pPr>
     </w:pPrDefault>
   </w:docDefaults>
-  <w:latentStyles w:defLockedState="0" w:defUIPriority="99" w:defSemiHidden="0" w:defUnhideWhenUsed="0" w:defQFormat="0" w:count="376">
+  <w:latentStyles w:defLockedState="0" w:defUIPriority="99" w:defSemiHidden="0" w:defUnhideWhenUsed="0" w:defQFormat="0" w:count="375">
     <w:lsdException w:name="Normal" w:uiPriority="0" w:qFormat="1"/>
     <w:lsdException w:name="heading 1" w:uiPriority="9" w:qFormat="1"/>
     <w:lsdException w:name="heading 2" w:semiHidden="1" w:uiPriority="9" w:unhideWhenUsed="1" w:qFormat="1"/>
@@ -3255,7 +3770,6 @@
     <w:lsdException w:name="Smart Hyperlink" w:semiHidden="1" w:unhideWhenUsed="1"/>
     <w:lsdException w:name="Hashtag" w:semiHidden="1" w:unhideWhenUsed="1"/>
     <w:lsdException w:name="Unresolved Mention" w:semiHidden="1" w:unhideWhenUsed="1"/>
-    <w:lsdException w:name="Smart Link" w:semiHidden="1" w:unhideWhenUsed="1"/>
   </w:latentStyles>
   <w:style w:type="paragraph" w:default="1" w:styleId="Normal">
     <w:name w:val="Normal"/>

</xml_diff>

<commit_message>
se empieza a modificar menu inferior, se pasara a archivo aparte para incluirlo en los diferentes escenarios. se debe generar la tabla con las diferentes opciones
</commit_message>
<xml_diff>
--- a/extra/NOTAS.docx
+++ b/extra/NOTAS.docx
@@ -2447,19 +2447,33 @@
           <w:numId w:val="4"/>
         </w:numPr>
         <w:spacing w:after="0"/>
-      </w:pPr>
-      <w:r>
+        <w:rPr>
+          <w:strike/>
+        </w:rPr>
+      </w:pPr>
+      <w:bookmarkStart w:id="0" w:name="_GoBack"/>
+      <w:r>
+        <w:rPr>
+          <w:strike/>
+        </w:rPr>
         <w:t xml:space="preserve">Revisar que funcione correctamente la variable </w:t>
       </w:r>
       <w:proofErr w:type="spellStart"/>
       <w:r>
+        <w:rPr>
+          <w:strike/>
+        </w:rPr>
         <w:t>PJ_active</w:t>
       </w:r>
       <w:proofErr w:type="spellEnd"/>
       <w:r>
+        <w:rPr>
+          <w:strike/>
+        </w:rPr>
         <w:t>.</w:t>
       </w:r>
     </w:p>
+    <w:bookmarkEnd w:id="0"/>
     <w:p>
       <w:pPr>
         <w:pStyle w:val="Prrafodelista"/>
@@ -2818,40 +2832,70 @@
           <w:numId w:val="4"/>
         </w:numPr>
         <w:spacing w:after="0"/>
-      </w:pPr>
-      <w:r>
+        <w:rPr>
+          <w:strike/>
+        </w:rPr>
+      </w:pPr>
+      <w:r>
+        <w:rPr>
+          <w:strike/>
+        </w:rPr>
         <w:t xml:space="preserve">Cuando se carga city.html hay momentos donde toma los datos de </w:t>
       </w:r>
       <w:proofErr w:type="spellStart"/>
       <w:r>
+        <w:rPr>
+          <w:strike/>
+        </w:rPr>
         <w:t>PJ_active</w:t>
       </w:r>
       <w:proofErr w:type="spellEnd"/>
       <w:r>
+        <w:rPr>
+          <w:strike/>
+        </w:rPr>
         <w:t xml:space="preserve"> y otros donde dice que es </w:t>
       </w:r>
       <w:proofErr w:type="spellStart"/>
       <w:r>
+        <w:rPr>
+          <w:strike/>
+        </w:rPr>
         <w:t>null</w:t>
       </w:r>
       <w:proofErr w:type="spellEnd"/>
       <w:r>
+        <w:rPr>
+          <w:strike/>
+        </w:rPr>
         <w:t>, revisar. (</w:t>
       </w:r>
       <w:proofErr w:type="gramStart"/>
       <w:r>
+        <w:rPr>
+          <w:strike/>
+        </w:rPr>
         <w:t xml:space="preserve">ver si se puede colocar que cargue todos los datos antes o que cargue la </w:t>
       </w:r>
       <w:proofErr w:type="spellStart"/>
       <w:r>
+        <w:rPr>
+          <w:strike/>
+        </w:rPr>
         <w:t>pagina</w:t>
       </w:r>
       <w:proofErr w:type="spellEnd"/>
       <w:r>
+        <w:rPr>
+          <w:strike/>
+        </w:rPr>
         <w:t xml:space="preserve"> y después modifique los datos?</w:t>
       </w:r>
       <w:proofErr w:type="gramEnd"/>
       <w:r>
+        <w:rPr>
+          <w:strike/>
+        </w:rPr>
         <w:t>)</w:t>
       </w:r>
     </w:p>
@@ -2894,10 +2938,14 @@
         <w:spacing w:after="0"/>
       </w:pPr>
       <w:r>
-        <w:t>Revisar cálculos de estadísticas personaje.</w:t>
-      </w:r>
-      <w:bookmarkStart w:id="0" w:name="_GoBack"/>
-      <w:bookmarkEnd w:id="0"/>
+        <w:rPr>
+          <w:strike/>
+        </w:rPr>
+        <w:t>Revisar cálculos de estadísticas personaje</w:t>
+      </w:r>
+      <w:r>
+        <w:t>.</w:t>
+      </w:r>
     </w:p>
     <w:sectPr>
       <w:type w:val="continuous"/>

</xml_diff>

<commit_message>
se empieza a modificar el menu inferior para hacerlo reutilizable en cada escenario.
</commit_message>
<xml_diff>
--- a/extra/NOTAS.docx
+++ b/extra/NOTAS.docx
@@ -1691,7 +1691,6 @@
         <w:spacing w:after="0"/>
       </w:pPr>
       <w:r>
-        <w:lastRenderedPageBreak/>
         <w:t>Habitación</w:t>
       </w:r>
     </w:p>
@@ -2451,465 +2450,652 @@
           <w:strike/>
         </w:rPr>
       </w:pPr>
+      <w:r>
+        <w:rPr>
+          <w:strike/>
+        </w:rPr>
+        <w:t xml:space="preserve">Revisar que funcione correctamente la variable </w:t>
+      </w:r>
+      <w:proofErr w:type="spellStart"/>
+      <w:r>
+        <w:rPr>
+          <w:strike/>
+        </w:rPr>
+        <w:t>PJ_active</w:t>
+      </w:r>
+      <w:proofErr w:type="spellEnd"/>
+      <w:r>
+        <w:rPr>
+          <w:strike/>
+        </w:rPr>
+        <w:t>.</w:t>
+      </w:r>
+    </w:p>
+    <w:p>
+      <w:pPr>
+        <w:pStyle w:val="Prrafodelista"/>
+        <w:numPr>
+          <w:ilvl w:val="1"/>
+          <w:numId w:val="4"/>
+        </w:numPr>
+        <w:spacing w:after="0"/>
+      </w:pPr>
+      <w:r>
+        <w:t>Que muestre nombre de personaje.</w:t>
+      </w:r>
+    </w:p>
+    <w:p>
+      <w:pPr>
+        <w:pStyle w:val="Prrafodelista"/>
+        <w:numPr>
+          <w:ilvl w:val="1"/>
+          <w:numId w:val="4"/>
+        </w:numPr>
+        <w:spacing w:after="0"/>
+      </w:pPr>
+      <w:r>
+        <w:t>Muestre nivel de personaje</w:t>
+      </w:r>
+    </w:p>
+    <w:p>
+      <w:pPr>
+        <w:pStyle w:val="Prrafodelista"/>
+        <w:numPr>
+          <w:ilvl w:val="1"/>
+          <w:numId w:val="4"/>
+        </w:numPr>
+        <w:spacing w:after="0"/>
+      </w:pPr>
+      <w:r>
+        <w:t>Muestre vida de personaje</w:t>
+      </w:r>
+    </w:p>
+    <w:p>
+      <w:pPr>
+        <w:pStyle w:val="Prrafodelista"/>
+        <w:numPr>
+          <w:ilvl w:val="1"/>
+          <w:numId w:val="4"/>
+        </w:numPr>
+        <w:spacing w:after="0"/>
+      </w:pPr>
+      <w:r>
+        <w:t>Mostrar imagen de personaje</w:t>
+      </w:r>
+    </w:p>
+    <w:p>
+      <w:pPr>
+        <w:pStyle w:val="Prrafodelista"/>
+        <w:numPr>
+          <w:ilvl w:val="0"/>
+          <w:numId w:val="4"/>
+        </w:numPr>
+        <w:spacing w:after="0"/>
+      </w:pPr>
+      <w:r>
+        <w:t xml:space="preserve">Hacer que </w:t>
+      </w:r>
+      <w:proofErr w:type="spellStart"/>
+      <w:r>
+        <w:t>system_m</w:t>
+      </w:r>
+      <w:proofErr w:type="spellEnd"/>
+      <w:r>
+        <w:t xml:space="preserve"> sea = 0, agregarlo a city.html y acomodar estilo de escenario.</w:t>
+      </w:r>
+    </w:p>
+    <w:p>
+      <w:pPr>
+        <w:pStyle w:val="Prrafodelista"/>
+        <w:numPr>
+          <w:ilvl w:val="0"/>
+          <w:numId w:val="4"/>
+        </w:numPr>
+        <w:spacing w:after="0"/>
+      </w:pPr>
+      <w:r>
+        <w:t>Revisar sistema de inventario y los pasos de su funcionamiento.</w:t>
+      </w:r>
+    </w:p>
+    <w:p>
+      <w:pPr>
+        <w:pStyle w:val="Prrafodelista"/>
+        <w:numPr>
+          <w:ilvl w:val="0"/>
+          <w:numId w:val="4"/>
+        </w:numPr>
+        <w:spacing w:after="0"/>
+      </w:pPr>
+      <w:r>
+        <w:t>Modificar base de datos y código para guardar los nuevos datos. (dinero e inventario).</w:t>
+      </w:r>
+    </w:p>
+    <w:p>
+      <w:pPr>
+        <w:pStyle w:val="Prrafodelista"/>
+        <w:numPr>
+          <w:ilvl w:val="0"/>
+          <w:numId w:val="4"/>
+        </w:numPr>
+        <w:spacing w:after="0"/>
+      </w:pPr>
+      <w:r>
+        <w:t xml:space="preserve">acomodar </w:t>
+      </w:r>
+      <w:r>
+        <w:t xml:space="preserve">menú de </w:t>
+      </w:r>
+      <w:proofErr w:type="spellStart"/>
+      <w:r>
+        <w:t>city</w:t>
+      </w:r>
+      <w:proofErr w:type="spellEnd"/>
+      <w:r>
+        <w:t xml:space="preserve"> para </w:t>
+      </w:r>
+      <w:r>
+        <w:t>que funcione correctamente.</w:t>
+      </w:r>
+    </w:p>
+    <w:p>
+      <w:pPr>
+        <w:pStyle w:val="Prrafodelista"/>
+        <w:numPr>
+          <w:ilvl w:val="0"/>
+          <w:numId w:val="4"/>
+        </w:numPr>
+        <w:spacing w:after="0"/>
+      </w:pPr>
+      <w:r>
+        <w:t>Agregar ventanas de inventario, equipo y estadísticas.</w:t>
+      </w:r>
+    </w:p>
+    <w:p>
+      <w:pPr>
+        <w:pStyle w:val="Prrafodelista"/>
+        <w:numPr>
+          <w:ilvl w:val="1"/>
+          <w:numId w:val="4"/>
+        </w:numPr>
+        <w:spacing w:after="0"/>
+      </w:pPr>
+      <w:r>
+        <w:t>Que el inventario muestre los objetos y se pueda organizar. Que pueda inspeccionar objeto para mostrar detalles.</w:t>
+      </w:r>
+    </w:p>
+    <w:p>
+      <w:pPr>
+        <w:pStyle w:val="Prrafodelista"/>
+        <w:numPr>
+          <w:ilvl w:val="1"/>
+          <w:numId w:val="4"/>
+        </w:numPr>
+        <w:spacing w:after="0"/>
+      </w:pPr>
+      <w:r>
+        <w:t>Equipo: que muestre la ventana de objetos equipados, que muestre detalles de objetos y pueda cambiarlos.</w:t>
+      </w:r>
+    </w:p>
+    <w:p>
+      <w:pPr>
+        <w:pStyle w:val="Prrafodelista"/>
+        <w:numPr>
+          <w:ilvl w:val="1"/>
+          <w:numId w:val="4"/>
+        </w:numPr>
+        <w:spacing w:after="0"/>
+      </w:pPr>
+      <w:r>
+        <w:t>Estadísticas: que muestre estadísticas del personaje y pueda subirlas (modificar personaje para agregar puntos de estadísticas.)</w:t>
+      </w:r>
+    </w:p>
+    <w:p>
+      <w:pPr>
+        <w:pStyle w:val="Prrafodelista"/>
+        <w:numPr>
+          <w:ilvl w:val="2"/>
+          <w:numId w:val="4"/>
+        </w:numPr>
+        <w:spacing w:after="0"/>
+      </w:pPr>
+      <w:r>
+        <w:t>Verifica si tiene puntos de estadísticas para mostrar icono + (&lt;</w:t>
+      </w:r>
+      <w:proofErr w:type="spellStart"/>
+      <w:r>
+        <w:t>img</w:t>
+      </w:r>
+      <w:proofErr w:type="spellEnd"/>
+      <w:r>
+        <w:t xml:space="preserve">&gt;color </w:t>
+      </w:r>
+      <w:proofErr w:type="gramStart"/>
+      <w:r>
+        <w:t>gris ,</w:t>
+      </w:r>
+      <w:proofErr w:type="gramEnd"/>
+      <w:r>
+        <w:t xml:space="preserve"> o &lt;a&gt;&lt;</w:t>
+      </w:r>
+      <w:proofErr w:type="spellStart"/>
+      <w:r>
+        <w:t>img</w:t>
+      </w:r>
+      <w:proofErr w:type="spellEnd"/>
+      <w:r>
+        <w:t>&gt;color blanco si hay puntos)</w:t>
+      </w:r>
+    </w:p>
+    <w:p>
+      <w:pPr>
+        <w:pStyle w:val="Prrafodelista"/>
+        <w:numPr>
+          <w:ilvl w:val="2"/>
+          <w:numId w:val="4"/>
+        </w:numPr>
+        <w:spacing w:after="0"/>
+      </w:pPr>
+      <w:r>
+        <w:t>Ejecutar función para subir estadística correspondiente y actualizar estadísticas.</w:t>
+      </w:r>
+    </w:p>
+    <w:p>
+      <w:pPr>
+        <w:pStyle w:val="Prrafodelista"/>
+        <w:numPr>
+          <w:ilvl w:val="0"/>
+          <w:numId w:val="4"/>
+        </w:numPr>
+        <w:spacing w:after="0"/>
+      </w:pPr>
+      <w:r>
+        <w:t>PARA ESTE PUNTO YA MODIFICASTE SEGURAMENTE LAS COSAS</w:t>
+      </w:r>
+    </w:p>
+    <w:p>
+      <w:pPr>
+        <w:pStyle w:val="Prrafodelista"/>
+        <w:numPr>
+          <w:ilvl w:val="0"/>
+          <w:numId w:val="4"/>
+        </w:numPr>
+        <w:spacing w:after="0"/>
+      </w:pPr>
+      <w:r>
+        <w:t>Agregar a las opciones la función de guardar.</w:t>
+      </w:r>
+    </w:p>
+    <w:p>
+      <w:pPr>
+        <w:pStyle w:val="Prrafodelista"/>
+        <w:numPr>
+          <w:ilvl w:val="0"/>
+          <w:numId w:val="4"/>
+        </w:numPr>
+        <w:spacing w:after="0"/>
+      </w:pPr>
+      <w:r>
+        <w:t>Revisar función cargar partida para ver si toma los cambios y como guardaron las cosas modificadas en el juego.</w:t>
+      </w:r>
+    </w:p>
+    <w:p>
+      <w:pPr>
+        <w:pStyle w:val="Prrafodelista"/>
+        <w:numPr>
+          <w:ilvl w:val="0"/>
+          <w:numId w:val="4"/>
+        </w:numPr>
+        <w:spacing w:after="0"/>
+      </w:pPr>
+      <w:r>
+        <w:t>(modificaciones de ser necesario)</w:t>
+      </w:r>
+    </w:p>
+    <w:p>
+      <w:pPr>
+        <w:pStyle w:val="Prrafodelista"/>
+        <w:numPr>
+          <w:ilvl w:val="0"/>
+          <w:numId w:val="4"/>
+        </w:numPr>
+        <w:spacing w:after="0"/>
+      </w:pPr>
+      <w:r>
+        <w:t>Acomodar estilo de juego (</w:t>
+      </w:r>
+      <w:proofErr w:type="gramStart"/>
+      <w:r>
+        <w:t>FRAMEWORK?</w:t>
+      </w:r>
+      <w:proofErr w:type="gramEnd"/>
+      <w:r>
+        <w:t>)</w:t>
+      </w:r>
+    </w:p>
+    <w:p>
+      <w:pPr>
+        <w:pStyle w:val="Prrafodelista"/>
+        <w:numPr>
+          <w:ilvl w:val="0"/>
+          <w:numId w:val="4"/>
+        </w:numPr>
+        <w:spacing w:after="0"/>
+      </w:pPr>
+      <w:r>
+        <w:t>Cambio de escenario =&gt; tienda</w:t>
+      </w:r>
+    </w:p>
+    <w:p>
+      <w:pPr>
+        <w:spacing w:after="0"/>
+      </w:pPr>
+    </w:p>
+    <w:p>
+      <w:pPr>
+        <w:spacing w:after="0"/>
+      </w:pPr>
+    </w:p>
+    <w:p>
+      <w:pPr>
+        <w:spacing w:after="0"/>
+      </w:pPr>
+    </w:p>
+    <w:p>
+      <w:pPr>
+        <w:spacing w:after="0"/>
+      </w:pPr>
+    </w:p>
+    <w:p>
+      <w:pPr>
+        <w:spacing w:after="0"/>
+      </w:pPr>
+      <w:r>
+        <w:rPr>
+          <w:b/>
+        </w:rPr>
+        <w:t>TEMAS A REVISAR</w:t>
+      </w:r>
+    </w:p>
+    <w:p>
+      <w:pPr>
+        <w:spacing w:after="0"/>
+      </w:pPr>
+    </w:p>
+    <w:p>
+      <w:pPr>
+        <w:pStyle w:val="Prrafodelista"/>
+        <w:numPr>
+          <w:ilvl w:val="0"/>
+          <w:numId w:val="4"/>
+        </w:numPr>
+        <w:spacing w:after="0"/>
+        <w:rPr>
+          <w:strike/>
+        </w:rPr>
+      </w:pPr>
+      <w:r>
+        <w:rPr>
+          <w:strike/>
+        </w:rPr>
+        <w:t xml:space="preserve">Cuando se carga city.html hay momentos donde toma los datos de </w:t>
+      </w:r>
+      <w:proofErr w:type="spellStart"/>
+      <w:r>
+        <w:rPr>
+          <w:strike/>
+        </w:rPr>
+        <w:t>PJ_active</w:t>
+      </w:r>
+      <w:proofErr w:type="spellEnd"/>
+      <w:r>
+        <w:rPr>
+          <w:strike/>
+        </w:rPr>
+        <w:t xml:space="preserve"> y otros donde dice que es </w:t>
+      </w:r>
+      <w:proofErr w:type="spellStart"/>
+      <w:r>
+        <w:rPr>
+          <w:strike/>
+        </w:rPr>
+        <w:t>null</w:t>
+      </w:r>
+      <w:proofErr w:type="spellEnd"/>
+      <w:r>
+        <w:rPr>
+          <w:strike/>
+        </w:rPr>
+        <w:t>, revisar. (</w:t>
+      </w:r>
+      <w:proofErr w:type="gramStart"/>
+      <w:r>
+        <w:rPr>
+          <w:strike/>
+        </w:rPr>
+        <w:t xml:space="preserve">ver si se puede colocar que cargue todos los datos antes o que cargue la </w:t>
+      </w:r>
+      <w:proofErr w:type="spellStart"/>
+      <w:r>
+        <w:rPr>
+          <w:strike/>
+        </w:rPr>
+        <w:t>pagina</w:t>
+      </w:r>
+      <w:proofErr w:type="spellEnd"/>
+      <w:r>
+        <w:rPr>
+          <w:strike/>
+        </w:rPr>
+        <w:t xml:space="preserve"> y después modifique los datos?</w:t>
+      </w:r>
+      <w:proofErr w:type="gramEnd"/>
+      <w:r>
+        <w:rPr>
+          <w:strike/>
+        </w:rPr>
+        <w:t>)</w:t>
+      </w:r>
+    </w:p>
+    <w:p>
+      <w:pPr>
+        <w:pStyle w:val="Prrafodelista"/>
+        <w:numPr>
+          <w:ilvl w:val="0"/>
+          <w:numId w:val="4"/>
+        </w:numPr>
+        <w:spacing w:after="0"/>
+      </w:pPr>
+      <w:r>
+        <w:t xml:space="preserve">Revisar el menú. Separar el sistema de menú en archivos apartes. Tanto </w:t>
+      </w:r>
+      <w:proofErr w:type="spellStart"/>
+      <w:r>
+        <w:t>html</w:t>
+      </w:r>
+      <w:proofErr w:type="spellEnd"/>
+      <w:r>
+        <w:t xml:space="preserve"> como </w:t>
+      </w:r>
+      <w:proofErr w:type="spellStart"/>
+      <w:r>
+        <w:t>javascript</w:t>
+      </w:r>
+      <w:proofErr w:type="spellEnd"/>
+      <w:r>
+        <w:t xml:space="preserve"> y CSS. Revisar que cuando cargue el sistema de menú muestre el inicio. Hasta ahora no lo muestra.</w:t>
+      </w:r>
+    </w:p>
+    <w:p>
+      <w:pPr>
+        <w:pStyle w:val="Prrafodelista"/>
+        <w:numPr>
+          <w:ilvl w:val="0"/>
+          <w:numId w:val="4"/>
+        </w:numPr>
+        <w:spacing w:after="0"/>
+      </w:pPr>
+      <w:r>
+        <w:rPr>
+          <w:strike/>
+        </w:rPr>
+        <w:t>Revisar cálculos de estadísticas personaje</w:t>
+      </w:r>
+      <w:r>
+        <w:t>.</w:t>
+      </w:r>
+    </w:p>
+    <w:p>
+      <w:pPr>
+        <w:spacing w:after="0"/>
+      </w:pPr>
+    </w:p>
+    <w:p>
+      <w:r>
+        <w:br w:type="page"/>
+      </w:r>
+    </w:p>
+    <w:p>
+      <w:pPr>
+        <w:spacing w:after="0"/>
+      </w:pPr>
+      <w:r>
+        <w:rPr>
+          <w:b/>
+          <w:u w:val="single"/>
+        </w:rPr>
+        <w:lastRenderedPageBreak/>
+        <w:t>MENU INFERIOR</w:t>
+      </w:r>
+      <w:r>
+        <w:rPr>
+          <w:b/>
+          <w:u w:val="single"/>
+        </w:rPr>
+        <w:t xml:space="preserve"> </w:t>
+      </w:r>
+      <w:r>
+        <w:t>(TEXTO PARA CHAT GPT)</w:t>
+      </w:r>
+    </w:p>
+    <w:p>
+      <w:pPr>
+        <w:spacing w:after="0"/>
+      </w:pPr>
+      <w:r>
+        <w:t xml:space="preserve">Primero mostrar lista, después pedir </w:t>
+      </w:r>
+      <w:proofErr w:type="spellStart"/>
+      <w:r>
+        <w:t>creacion</w:t>
+      </w:r>
+      <w:proofErr w:type="spellEnd"/>
+      <w:r>
+        <w:t xml:space="preserve"> de </w:t>
+      </w:r>
+      <w:proofErr w:type="spellStart"/>
+      <w:r>
+        <w:t>menu</w:t>
+      </w:r>
+      <w:proofErr w:type="spellEnd"/>
+      <w:r>
+        <w:t>.</w:t>
+      </w:r>
+    </w:p>
+    <w:p>
+      <w:pPr>
+        <w:spacing w:after="0"/>
+      </w:pPr>
+    </w:p>
+    <w:p>
+      <w:pPr>
+        <w:pBdr>
+          <w:top w:val="single" w:sz="6" w:space="1" w:color="auto"/>
+          <w:bottom w:val="single" w:sz="6" w:space="1" w:color="auto"/>
+        </w:pBdr>
+        <w:spacing w:after="0"/>
+      </w:pPr>
+    </w:p>
+    <w:p>
+      <w:pPr>
+        <w:pBdr>
+          <w:top w:val="single" w:sz="6" w:space="1" w:color="auto"/>
+          <w:bottom w:val="single" w:sz="6" w:space="1" w:color="auto"/>
+        </w:pBdr>
+        <w:spacing w:after="0"/>
+      </w:pPr>
+      <w:r>
+        <w:t xml:space="preserve">Tengo una lista con las distintas opciones que tiene un menú de un juego </w:t>
+      </w:r>
+      <w:proofErr w:type="spellStart"/>
+      <w:r>
+        <w:t>rpg</w:t>
+      </w:r>
+      <w:proofErr w:type="spellEnd"/>
+      <w:r>
+        <w:t xml:space="preserve">. La lista esta compuesta de 4 columnas, una de ellas siendo el escenario del juego. El menú esta separado en 3 sectores: inicial, selección, confirmación. Tienes que tener en cuenta que </w:t>
+      </w:r>
+      <w:proofErr w:type="gramStart"/>
+      <w:r>
+        <w:t>pueden</w:t>
+      </w:r>
+      <w:proofErr w:type="gramEnd"/>
+      <w:r>
+        <w:t xml:space="preserve"> haber varias filas perteneciendo al mismo sector. </w:t>
+      </w:r>
+      <w:proofErr w:type="gramStart"/>
+      <w:r>
+        <w:t>Puedo pasarte la lista para que me la muestres como tabla?</w:t>
+      </w:r>
+      <w:proofErr w:type="gramEnd"/>
+    </w:p>
+    <w:p>
+      <w:pPr>
+        <w:pBdr>
+          <w:bottom w:val="single" w:sz="6" w:space="1" w:color="auto"/>
+        </w:pBdr>
+        <w:spacing w:after="0"/>
+      </w:pPr>
+    </w:p>
+    <w:p>
+      <w:pPr>
+        <w:pBdr>
+          <w:bottom w:val="single" w:sz="6" w:space="1" w:color="auto"/>
+        </w:pBdr>
+        <w:spacing w:after="0"/>
+      </w:pPr>
+      <w:r>
+        <w:t>(lista más abajo)</w:t>
+      </w:r>
       <w:bookmarkStart w:id="0" w:name="_GoBack"/>
-      <w:r>
-        <w:rPr>
-          <w:strike/>
-        </w:rPr>
-        <w:t xml:space="preserve">Revisar que funcione correctamente la variable </w:t>
-      </w:r>
-      <w:proofErr w:type="spellStart"/>
-      <w:r>
-        <w:rPr>
-          <w:strike/>
-        </w:rPr>
-        <w:t>PJ_active</w:t>
-      </w:r>
-      <w:proofErr w:type="spellEnd"/>
-      <w:r>
-        <w:rPr>
-          <w:strike/>
-        </w:rPr>
-        <w:t>.</w:t>
-      </w:r>
-    </w:p>
-    <w:bookmarkEnd w:id="0"/>
-    <w:p>
-      <w:pPr>
-        <w:pStyle w:val="Prrafodelista"/>
-        <w:numPr>
-          <w:ilvl w:val="1"/>
-          <w:numId w:val="4"/>
-        </w:numPr>
-        <w:spacing w:after="0"/>
-      </w:pPr>
-      <w:r>
-        <w:t>Que muestre nombre de personaje.</w:t>
-      </w:r>
-    </w:p>
-    <w:p>
-      <w:pPr>
-        <w:pStyle w:val="Prrafodelista"/>
-        <w:numPr>
-          <w:ilvl w:val="1"/>
-          <w:numId w:val="4"/>
-        </w:numPr>
-        <w:spacing w:after="0"/>
-      </w:pPr>
-      <w:r>
-        <w:t>Muestre nivel de personaje</w:t>
-      </w:r>
-    </w:p>
-    <w:p>
-      <w:pPr>
-        <w:pStyle w:val="Prrafodelista"/>
-        <w:numPr>
-          <w:ilvl w:val="1"/>
-          <w:numId w:val="4"/>
-        </w:numPr>
-        <w:spacing w:after="0"/>
-      </w:pPr>
-      <w:r>
-        <w:t>Muestre vida de personaje</w:t>
-      </w:r>
-    </w:p>
-    <w:p>
-      <w:pPr>
-        <w:pStyle w:val="Prrafodelista"/>
-        <w:numPr>
-          <w:ilvl w:val="1"/>
-          <w:numId w:val="4"/>
-        </w:numPr>
-        <w:spacing w:after="0"/>
-      </w:pPr>
-      <w:r>
-        <w:t>Mostrar imagen de personaje</w:t>
-      </w:r>
-    </w:p>
-    <w:p>
-      <w:pPr>
-        <w:pStyle w:val="Prrafodelista"/>
-        <w:numPr>
-          <w:ilvl w:val="0"/>
-          <w:numId w:val="4"/>
-        </w:numPr>
-        <w:spacing w:after="0"/>
-      </w:pPr>
-      <w:r>
-        <w:t xml:space="preserve">Hacer que </w:t>
-      </w:r>
-      <w:proofErr w:type="spellStart"/>
-      <w:r>
-        <w:t>system_m</w:t>
-      </w:r>
-      <w:proofErr w:type="spellEnd"/>
-      <w:r>
-        <w:t xml:space="preserve"> sea = 0, agregarlo a city.html y acomodar estilo de escenario.</w:t>
-      </w:r>
-    </w:p>
-    <w:p>
-      <w:pPr>
-        <w:pStyle w:val="Prrafodelista"/>
-        <w:numPr>
-          <w:ilvl w:val="0"/>
-          <w:numId w:val="4"/>
-        </w:numPr>
-        <w:spacing w:after="0"/>
-      </w:pPr>
-      <w:r>
-        <w:t>Revisar sistema de inventario y los pasos de su funcionamiento.</w:t>
-      </w:r>
-    </w:p>
-    <w:p>
-      <w:pPr>
-        <w:pStyle w:val="Prrafodelista"/>
-        <w:numPr>
-          <w:ilvl w:val="0"/>
-          <w:numId w:val="4"/>
-        </w:numPr>
-        <w:spacing w:after="0"/>
-      </w:pPr>
-      <w:r>
-        <w:t>Modificar base de datos y código para guardar los nuevos datos. (dinero e inventario).</w:t>
-      </w:r>
-    </w:p>
-    <w:p>
-      <w:pPr>
-        <w:pStyle w:val="Prrafodelista"/>
-        <w:numPr>
-          <w:ilvl w:val="0"/>
-          <w:numId w:val="4"/>
-        </w:numPr>
-        <w:spacing w:after="0"/>
-      </w:pPr>
-      <w:r>
-        <w:t xml:space="preserve">acomodar </w:t>
-      </w:r>
-      <w:r>
-        <w:t xml:space="preserve">menú de </w:t>
-      </w:r>
-      <w:proofErr w:type="spellStart"/>
-      <w:r>
-        <w:t>city</w:t>
-      </w:r>
-      <w:proofErr w:type="spellEnd"/>
-      <w:r>
-        <w:t xml:space="preserve"> para </w:t>
-      </w:r>
-      <w:r>
-        <w:t>que funcione correctamente.</w:t>
-      </w:r>
-    </w:p>
-    <w:p>
-      <w:pPr>
-        <w:pStyle w:val="Prrafodelista"/>
-        <w:numPr>
-          <w:ilvl w:val="0"/>
-          <w:numId w:val="4"/>
-        </w:numPr>
-        <w:spacing w:after="0"/>
-      </w:pPr>
-      <w:r>
-        <w:t>Agregar ventanas de inventario, equipo y estadísticas.</w:t>
-      </w:r>
-    </w:p>
-    <w:p>
-      <w:pPr>
-        <w:pStyle w:val="Prrafodelista"/>
-        <w:numPr>
-          <w:ilvl w:val="1"/>
-          <w:numId w:val="4"/>
-        </w:numPr>
-        <w:spacing w:after="0"/>
-      </w:pPr>
-      <w:r>
-        <w:t>Que el inventario muestre los objetos y se pueda organizar. Que pueda inspeccionar objeto para mostrar detalles.</w:t>
-      </w:r>
-    </w:p>
-    <w:p>
-      <w:pPr>
-        <w:pStyle w:val="Prrafodelista"/>
-        <w:numPr>
-          <w:ilvl w:val="1"/>
-          <w:numId w:val="4"/>
-        </w:numPr>
-        <w:spacing w:after="0"/>
-      </w:pPr>
-      <w:r>
-        <w:t>Equipo: que muestre la ventana de objetos equipados, que muestre detalles de objetos y pueda cambiarlos.</w:t>
-      </w:r>
-    </w:p>
-    <w:p>
-      <w:pPr>
-        <w:pStyle w:val="Prrafodelista"/>
-        <w:numPr>
-          <w:ilvl w:val="1"/>
-          <w:numId w:val="4"/>
-        </w:numPr>
-        <w:spacing w:after="0"/>
-      </w:pPr>
-      <w:r>
-        <w:t>Estadísticas: que muestre estadísticas del personaje y pueda subirlas (modificar personaje para agregar puntos de estadísticas.)</w:t>
-      </w:r>
-    </w:p>
-    <w:p>
-      <w:pPr>
-        <w:pStyle w:val="Prrafodelista"/>
-        <w:numPr>
-          <w:ilvl w:val="2"/>
-          <w:numId w:val="4"/>
-        </w:numPr>
-        <w:spacing w:after="0"/>
-      </w:pPr>
-      <w:r>
-        <w:t>Verifica si tiene puntos de estadísticas para mostrar icono + (&lt;</w:t>
-      </w:r>
-      <w:proofErr w:type="spellStart"/>
-      <w:r>
-        <w:t>img</w:t>
-      </w:r>
-      <w:proofErr w:type="spellEnd"/>
-      <w:r>
-        <w:t xml:space="preserve">&gt;color </w:t>
-      </w:r>
-      <w:proofErr w:type="gramStart"/>
-      <w:r>
-        <w:t>gris ,</w:t>
-      </w:r>
-      <w:proofErr w:type="gramEnd"/>
-      <w:r>
-        <w:t xml:space="preserve"> o &lt;a&gt;&lt;</w:t>
-      </w:r>
-      <w:proofErr w:type="spellStart"/>
-      <w:r>
-        <w:t>img</w:t>
-      </w:r>
-      <w:proofErr w:type="spellEnd"/>
-      <w:r>
-        <w:t>&gt;color blanco si hay puntos)</w:t>
-      </w:r>
-    </w:p>
-    <w:p>
-      <w:pPr>
-        <w:pStyle w:val="Prrafodelista"/>
-        <w:numPr>
-          <w:ilvl w:val="2"/>
-          <w:numId w:val="4"/>
-        </w:numPr>
-        <w:spacing w:after="0"/>
-      </w:pPr>
-      <w:r>
-        <w:t>Ejecutar función para subir estadística correspondiente y actualizar estadísticas.</w:t>
-      </w:r>
-    </w:p>
-    <w:p>
-      <w:pPr>
-        <w:pStyle w:val="Prrafodelista"/>
-        <w:numPr>
-          <w:ilvl w:val="0"/>
-          <w:numId w:val="4"/>
-        </w:numPr>
-        <w:spacing w:after="0"/>
-      </w:pPr>
-      <w:r>
-        <w:t>PARA ESTE PUNTO YA MODIFICASTE SEGURAMENTE LAS COSAS</w:t>
-      </w:r>
-    </w:p>
-    <w:p>
-      <w:pPr>
-        <w:pStyle w:val="Prrafodelista"/>
-        <w:numPr>
-          <w:ilvl w:val="0"/>
-          <w:numId w:val="4"/>
-        </w:numPr>
-        <w:spacing w:after="0"/>
-      </w:pPr>
-      <w:r>
-        <w:t>Agregar a las opciones la función de guardar.</w:t>
-      </w:r>
-    </w:p>
-    <w:p>
-      <w:pPr>
-        <w:pStyle w:val="Prrafodelista"/>
-        <w:numPr>
-          <w:ilvl w:val="0"/>
-          <w:numId w:val="4"/>
-        </w:numPr>
-        <w:spacing w:after="0"/>
-      </w:pPr>
-      <w:r>
-        <w:t>Revisar función cargar partida para ver si toma los cambios y como guardaron las cosas modificadas en el juego.</w:t>
-      </w:r>
-    </w:p>
-    <w:p>
-      <w:pPr>
-        <w:pStyle w:val="Prrafodelista"/>
-        <w:numPr>
-          <w:ilvl w:val="0"/>
-          <w:numId w:val="4"/>
-        </w:numPr>
-        <w:spacing w:after="0"/>
-      </w:pPr>
-      <w:r>
-        <w:t>(modificaciones de ser necesario)</w:t>
-      </w:r>
-    </w:p>
-    <w:p>
-      <w:pPr>
-        <w:pStyle w:val="Prrafodelista"/>
-        <w:numPr>
-          <w:ilvl w:val="0"/>
-          <w:numId w:val="4"/>
-        </w:numPr>
-        <w:spacing w:after="0"/>
-      </w:pPr>
-      <w:r>
-        <w:t>Acomodar estilo de juego (</w:t>
-      </w:r>
-      <w:proofErr w:type="gramStart"/>
-      <w:r>
-        <w:t>FRAMEWORK?</w:t>
-      </w:r>
-      <w:proofErr w:type="gramEnd"/>
-      <w:r>
-        <w:t>)</w:t>
-      </w:r>
-    </w:p>
-    <w:p>
-      <w:pPr>
-        <w:pStyle w:val="Prrafodelista"/>
-        <w:numPr>
-          <w:ilvl w:val="0"/>
-          <w:numId w:val="4"/>
-        </w:numPr>
-        <w:spacing w:after="0"/>
-      </w:pPr>
-      <w:r>
-        <w:t>Cambio de escenario =&gt; tienda</w:t>
-      </w:r>
-    </w:p>
-    <w:p>
-      <w:pPr>
-        <w:spacing w:after="0"/>
-      </w:pPr>
-    </w:p>
-    <w:p>
-      <w:pPr>
-        <w:spacing w:after="0"/>
-      </w:pPr>
-    </w:p>
-    <w:p>
-      <w:pPr>
-        <w:spacing w:after="0"/>
-      </w:pPr>
-    </w:p>
-    <w:p>
-      <w:pPr>
-        <w:spacing w:after="0"/>
-      </w:pPr>
-    </w:p>
-    <w:p>
-      <w:pPr>
-        <w:spacing w:after="0"/>
-      </w:pPr>
-      <w:r>
-        <w:rPr>
-          <w:b/>
-        </w:rPr>
-        <w:t>TEMAS A REVISAR</w:t>
-      </w:r>
-    </w:p>
-    <w:p>
-      <w:pPr>
-        <w:spacing w:after="0"/>
-      </w:pPr>
-    </w:p>
-    <w:p>
-      <w:pPr>
-        <w:pStyle w:val="Prrafodelista"/>
-        <w:numPr>
-          <w:ilvl w:val="0"/>
-          <w:numId w:val="4"/>
-        </w:numPr>
-        <w:spacing w:after="0"/>
-        <w:rPr>
-          <w:strike/>
-        </w:rPr>
-      </w:pPr>
-      <w:r>
-        <w:rPr>
-          <w:strike/>
-        </w:rPr>
-        <w:t xml:space="preserve">Cuando se carga city.html hay momentos donde toma los datos de </w:t>
-      </w:r>
-      <w:proofErr w:type="spellStart"/>
-      <w:r>
-        <w:rPr>
-          <w:strike/>
-        </w:rPr>
-        <w:t>PJ_active</w:t>
-      </w:r>
-      <w:proofErr w:type="spellEnd"/>
-      <w:r>
-        <w:rPr>
-          <w:strike/>
-        </w:rPr>
-        <w:t xml:space="preserve"> y otros donde dice que es </w:t>
-      </w:r>
-      <w:proofErr w:type="spellStart"/>
-      <w:r>
-        <w:rPr>
-          <w:strike/>
-        </w:rPr>
-        <w:t>null</w:t>
-      </w:r>
-      <w:proofErr w:type="spellEnd"/>
-      <w:r>
-        <w:rPr>
-          <w:strike/>
-        </w:rPr>
-        <w:t>, revisar. (</w:t>
-      </w:r>
-      <w:proofErr w:type="gramStart"/>
-      <w:r>
-        <w:rPr>
-          <w:strike/>
-        </w:rPr>
-        <w:t xml:space="preserve">ver si se puede colocar que cargue todos los datos antes o que cargue la </w:t>
-      </w:r>
-      <w:proofErr w:type="spellStart"/>
-      <w:r>
-        <w:rPr>
-          <w:strike/>
-        </w:rPr>
-        <w:t>pagina</w:t>
-      </w:r>
-      <w:proofErr w:type="spellEnd"/>
-      <w:r>
-        <w:rPr>
-          <w:strike/>
-        </w:rPr>
-        <w:t xml:space="preserve"> y después modifique los datos?</w:t>
-      </w:r>
-      <w:proofErr w:type="gramEnd"/>
-      <w:r>
-        <w:rPr>
-          <w:strike/>
-        </w:rPr>
-        <w:t>)</w:t>
-      </w:r>
-    </w:p>
-    <w:p>
-      <w:pPr>
-        <w:pStyle w:val="Prrafodelista"/>
-        <w:numPr>
-          <w:ilvl w:val="0"/>
-          <w:numId w:val="4"/>
-        </w:numPr>
-        <w:spacing w:after="0"/>
-      </w:pPr>
-      <w:r>
-        <w:t xml:space="preserve">Revisar el menú. Separar el sistema de menú en archivos apartes. Tanto </w:t>
+      <w:bookmarkEnd w:id="0"/>
+    </w:p>
+    <w:p>
+      <w:pPr>
+        <w:pBdr>
+          <w:bottom w:val="single" w:sz="6" w:space="1" w:color="auto"/>
+        </w:pBdr>
+        <w:spacing w:after="0"/>
+      </w:pPr>
+    </w:p>
+    <w:p>
+      <w:pPr>
+        <w:spacing w:after="0"/>
+      </w:pPr>
+    </w:p>
+    <w:p>
+      <w:pPr>
+        <w:spacing w:after="0"/>
+      </w:pPr>
+      <w:r>
+        <w:t xml:space="preserve">Estoy con un proyecto </w:t>
+      </w:r>
+      <w:proofErr w:type="spellStart"/>
+      <w:r>
+        <w:t>rpg</w:t>
+      </w:r>
+      <w:proofErr w:type="spellEnd"/>
+      <w:r>
+        <w:t xml:space="preserve"> en donde tengo un archivo </w:t>
       </w:r>
       <w:proofErr w:type="spellStart"/>
       <w:r>
@@ -2917,7 +3103,29 @@
       </w:r>
       <w:proofErr w:type="spellEnd"/>
       <w:r>
-        <w:t xml:space="preserve"> como </w:t>
+        <w:t xml:space="preserve"> que tiene un menú con 3 sectores:  inicial, selección, confirmación; se busca que se verifique el escenario en el que se encuentra y el menú muestre las opciones correspondientes. Al inicio del escenario el 1º sector que es id: inicial, debe mostrar las opciones iniciales del escenario mientras el resto estaría sin mostrar nada, cuando elige una opción se mostraría el 2º sector id: selección, mostrando las opciones co</w:t>
+      </w:r>
+      <w:r>
+        <w:t xml:space="preserve">rrespondientes en relación con el 1º sector, una vez que se seleccione una opción de ese sector ahí se mostraría el menú del 3º sector id: confirmación que muestra las opciones para seleccionar. </w:t>
+      </w:r>
+      <w:r>
+        <w:t xml:space="preserve">Necesito que me ayudes a generar dicho menú. </w:t>
+      </w:r>
+      <w:proofErr w:type="spellStart"/>
+      <w:r>
+        <w:t>Tene</w:t>
+      </w:r>
+      <w:proofErr w:type="spellEnd"/>
+      <w:r>
+        <w:t xml:space="preserve"> en cuenta que el archivo del menú es un </w:t>
+      </w:r>
+      <w:proofErr w:type="spellStart"/>
+      <w:r>
+        <w:t>html</w:t>
+      </w:r>
+      <w:proofErr w:type="spellEnd"/>
+      <w:r>
+        <w:t xml:space="preserve">, para el script se realiza por separado en un archivo </w:t>
       </w:r>
       <w:proofErr w:type="spellStart"/>
       <w:r>
@@ -2925,30 +3133,30 @@
       </w:r>
       <w:proofErr w:type="spellEnd"/>
       <w:r>
-        <w:t xml:space="preserve"> y CSS. Revisar que cuando cargue el sistema de menú muestre el inicio. Hasta ahora no lo muestra.</w:t>
-      </w:r>
-    </w:p>
-    <w:p>
-      <w:pPr>
-        <w:pStyle w:val="Prrafodelista"/>
-        <w:numPr>
-          <w:ilvl w:val="0"/>
-          <w:numId w:val="4"/>
-        </w:numPr>
-        <w:spacing w:after="0"/>
-      </w:pPr>
-      <w:r>
-        <w:rPr>
-          <w:strike/>
-        </w:rPr>
-        <w:t>Revisar cálculos de estadísticas personaje</w:t>
-      </w:r>
-      <w:r>
-        <w:t>.</w:t>
-      </w:r>
+        <w:t xml:space="preserve"> aparte.</w:t>
+      </w:r>
+    </w:p>
+    <w:p>
+      <w:pPr>
+        <w:spacing w:after="0"/>
+      </w:pPr>
+    </w:p>
+    <w:p>
+      <w:pPr>
+        <w:spacing w:after="0"/>
+      </w:pPr>
+    </w:p>
+    <w:p>
+      <w:r>
+        <w:br w:type="page"/>
+      </w:r>
+    </w:p>
+    <w:p>
+      <w:pPr>
+        <w:spacing w:after="0"/>
+      </w:pPr>
     </w:p>
     <w:sectPr>
-      <w:type w:val="continuous"/>
       <w:pgSz w:w="11906" w:h="16838"/>
       <w:pgMar w:top="1417" w:right="1701" w:bottom="1417" w:left="1701" w:header="708" w:footer="708" w:gutter="0"/>
       <w:cols w:space="708"/>

</xml_diff>